<commit_message>
Added C4 and D
</commit_message>
<xml_diff>
--- a/Lab3/Computer Graphics Lab3 Report.docx
+++ b/Lab3/Computer Graphics Lab3 Report.docx
@@ -2740,21 +2740,8 @@
           <w:szCs w:val="21"/>
           <w14:ligatures w14:val="none"/>
         </w:rPr>
-        <w:t xml:space="preserve">// empty </w:t>
-      </w:r>
-      <w:proofErr w:type="gramStart"/>
-      <w:r>
-        <w:rPr>
-          <w:rFonts w:ascii="Consolas" w:eastAsia="Times New Roman" w:hAnsi="Consolas" w:cs="Times New Roman"/>
-          <w:color w:val="57A64A"/>
-          <w:kern w:val="0"/>
-          <w:sz w:val="21"/>
-          <w:szCs w:val="21"/>
-          <w14:ligatures w14:val="none"/>
-        </w:rPr>
-        <w:t>struct</w:t>
-      </w:r>
-      <w:proofErr w:type="gramEnd"/>
+        <w:t>// empty struct</w:t>
+      </w:r>
     </w:p>
     <w:p>
       <w:pPr>
@@ -10132,16 +10119,7 @@
           <w:sz w:val="32"/>
           <w:szCs w:val="32"/>
         </w:rPr>
-        <w:t>Back face</w:t>
-      </w:r>
-      <w:r>
-        <w:rPr>
-          <w:b/>
-          <w:bCs/>
-          <w:sz w:val="32"/>
-          <w:szCs w:val="32"/>
-        </w:rPr>
-        <w:t xml:space="preserve"> Illumination:</w:t>
+        <w:t>Back face Illumination:</w:t>
       </w:r>
     </w:p>
     <w:p>
@@ -10517,6 +10495,2702 @@
           <w:szCs w:val="32"/>
         </w:rPr>
         <w:t xml:space="preserve"> function was retained in order to keep the specular term realistic to light and visually appealing.</w:t>
+      </w:r>
+    </w:p>
+    <w:p>
+      <w:pPr>
+        <w:rPr>
+          <w:sz w:val="32"/>
+          <w:szCs w:val="32"/>
+        </w:rPr>
+      </w:pPr>
+    </w:p>
+    <w:p>
+      <w:pPr>
+        <w:rPr>
+          <w:b/>
+          <w:bCs/>
+          <w:color w:val="2F5496" w:themeColor="accent1" w:themeShade="BF"/>
+          <w:sz w:val="32"/>
+          <w:szCs w:val="32"/>
+        </w:rPr>
+      </w:pPr>
+      <w:r>
+        <w:rPr>
+          <w:b/>
+          <w:bCs/>
+          <w:color w:val="2F5496" w:themeColor="accent1" w:themeShade="BF"/>
+          <w:sz w:val="32"/>
+          <w:szCs w:val="32"/>
+        </w:rPr>
+        <w:t>C4 — Surface orientations (advanced)</w:t>
+      </w:r>
+    </w:p>
+    <w:p>
+      <w:pPr>
+        <w:rPr>
+          <w:b/>
+          <w:bCs/>
+          <w:color w:val="2F5496" w:themeColor="accent1" w:themeShade="BF"/>
+          <w:sz w:val="32"/>
+          <w:szCs w:val="32"/>
+        </w:rPr>
+      </w:pPr>
+      <w:r>
+        <w:rPr>
+          <w:b/>
+          <w:bCs/>
+          <w:noProof/>
+          <w:color w:val="2F5496" w:themeColor="accent1" w:themeShade="BF"/>
+          <w:sz w:val="32"/>
+          <w:szCs w:val="32"/>
+        </w:rPr>
+        <w:drawing>
+          <wp:inline distT="0" distB="0" distL="0" distR="0" wp14:anchorId="06DD96CC" wp14:editId="71A19B9E">
+            <wp:extent cx="3217288" cy="3217288"/>
+            <wp:effectExtent l="0" t="0" r="2540" b="2540"/>
+            <wp:docPr id="15" name="Picture 15"/>
+            <wp:cNvGraphicFramePr>
+              <a:graphicFrameLocks xmlns:a="http://schemas.openxmlformats.org/drawingml/2006/main" noChangeAspect="1"/>
+            </wp:cNvGraphicFramePr>
+            <a:graphic xmlns:a="http://schemas.openxmlformats.org/drawingml/2006/main">
+              <a:graphicData uri="http://schemas.openxmlformats.org/drawingml/2006/picture">
+                <pic:pic xmlns:pic="http://schemas.openxmlformats.org/drawingml/2006/picture">
+                  <pic:nvPicPr>
+                    <pic:cNvPr id="0" name="Picture 1"/>
+                    <pic:cNvPicPr>
+                      <a:picLocks noChangeAspect="1" noChangeArrowheads="1"/>
+                    </pic:cNvPicPr>
+                  </pic:nvPicPr>
+                  <pic:blipFill>
+                    <a:blip r:embed="rId23" cstate="print">
+                      <a:extLst>
+                        <a:ext uri="{28A0092B-C50C-407E-A947-70E740481C1C}">
+                          <a14:useLocalDpi xmlns:a14="http://schemas.microsoft.com/office/drawing/2010/main" val="0"/>
+                        </a:ext>
+                      </a:extLst>
+                    </a:blip>
+                    <a:srcRect/>
+                    <a:stretch>
+                      <a:fillRect/>
+                    </a:stretch>
+                  </pic:blipFill>
+                  <pic:spPr bwMode="auto">
+                    <a:xfrm>
+                      <a:off x="0" y="0"/>
+                      <a:ext cx="3222194" cy="3222194"/>
+                    </a:xfrm>
+                    <a:prstGeom prst="rect">
+                      <a:avLst/>
+                    </a:prstGeom>
+                    <a:noFill/>
+                    <a:ln>
+                      <a:noFill/>
+                    </a:ln>
+                  </pic:spPr>
+                </pic:pic>
+              </a:graphicData>
+            </a:graphic>
+          </wp:inline>
+        </w:drawing>
+      </w:r>
+    </w:p>
+    <w:p>
+      <w:pPr>
+        <w:shd w:val="clear" w:color="auto" w:fill="1E1E1E"/>
+        <w:spacing w:line="285" w:lineRule="atLeast"/>
+        <w:rPr>
+          <w:sz w:val="32"/>
+          <w:szCs w:val="32"/>
+        </w:rPr>
+      </w:pPr>
+      <w:r>
+        <w:rPr>
+          <w:sz w:val="32"/>
+          <w:szCs w:val="32"/>
+        </w:rPr>
+        <w:t xml:space="preserve">For the code part of this section, I did as the exercise wanted and the changes are as follows : </w:t>
+      </w:r>
+    </w:p>
+    <w:p>
+      <w:pPr>
+        <w:shd w:val="clear" w:color="auto" w:fill="1E1E1E"/>
+        <w:spacing w:line="285" w:lineRule="atLeast"/>
+        <w:rPr>
+          <w:rFonts w:ascii="Consolas" w:eastAsia="Times New Roman" w:hAnsi="Consolas" w:cs="Times New Roman"/>
+          <w:color w:val="DADADA"/>
+          <w:kern w:val="0"/>
+          <w:sz w:val="21"/>
+          <w:szCs w:val="21"/>
+          <w14:ligatures w14:val="none"/>
+        </w:rPr>
+      </w:pPr>
+      <w:r>
+        <w:rPr>
+          <w:sz w:val="32"/>
+          <w:szCs w:val="32"/>
+        </w:rPr>
+        <w:br/>
+      </w:r>
+      <w:r>
+        <w:rPr>
+          <w:rFonts w:ascii="Consolas" w:eastAsia="Times New Roman" w:hAnsi="Consolas" w:cs="Times New Roman"/>
+          <w:color w:val="57A64A"/>
+          <w:kern w:val="0"/>
+          <w:sz w:val="21"/>
+          <w:szCs w:val="21"/>
+          <w14:ligatures w14:val="none"/>
+        </w:rPr>
+        <w:t>// HSV to RGB conversion function</w:t>
+      </w:r>
+    </w:p>
+    <w:p>
+      <w:pPr>
+        <w:shd w:val="clear" w:color="auto" w:fill="1E1E1E"/>
+        <w:spacing w:after="0" w:line="285" w:lineRule="atLeast"/>
+        <w:rPr>
+          <w:rFonts w:ascii="Consolas" w:eastAsia="Times New Roman" w:hAnsi="Consolas" w:cs="Times New Roman"/>
+          <w:color w:val="DADADA"/>
+          <w:kern w:val="0"/>
+          <w:sz w:val="21"/>
+          <w:szCs w:val="21"/>
+          <w14:ligatures w14:val="none"/>
+        </w:rPr>
+      </w:pPr>
+      <w:r>
+        <w:rPr>
+          <w:rFonts w:ascii="Consolas" w:eastAsia="Times New Roman" w:hAnsi="Consolas" w:cs="Times New Roman"/>
+          <w:color w:val="569CD6"/>
+          <w:kern w:val="0"/>
+          <w:sz w:val="21"/>
+          <w:szCs w:val="21"/>
+          <w14:ligatures w14:val="none"/>
+        </w:rPr>
+        <w:t>vec3</w:t>
+      </w:r>
+      <w:r>
+        <w:rPr>
+          <w:rFonts w:ascii="Consolas" w:eastAsia="Times New Roman" w:hAnsi="Consolas" w:cs="Times New Roman"/>
+          <w:color w:val="DADADA"/>
+          <w:kern w:val="0"/>
+          <w:sz w:val="21"/>
+          <w:szCs w:val="21"/>
+          <w14:ligatures w14:val="none"/>
+        </w:rPr>
+        <w:t xml:space="preserve"> </w:t>
+      </w:r>
+      <w:proofErr w:type="spellStart"/>
+      <w:r>
+        <w:rPr>
+          <w:rFonts w:ascii="Consolas" w:eastAsia="Times New Roman" w:hAnsi="Consolas" w:cs="Times New Roman"/>
+          <w:color w:val="DADADA"/>
+          <w:kern w:val="0"/>
+          <w:sz w:val="21"/>
+          <w:szCs w:val="21"/>
+          <w14:ligatures w14:val="none"/>
+        </w:rPr>
+        <w:t>hsv_to_rgb</w:t>
+      </w:r>
+      <w:proofErr w:type="spellEnd"/>
+      <w:r>
+        <w:rPr>
+          <w:rFonts w:ascii="Consolas" w:eastAsia="Times New Roman" w:hAnsi="Consolas" w:cs="Times New Roman"/>
+          <w:color w:val="DADADA"/>
+          <w:kern w:val="0"/>
+          <w:sz w:val="21"/>
+          <w:szCs w:val="21"/>
+          <w14:ligatures w14:val="none"/>
+        </w:rPr>
+        <w:t>(</w:t>
+      </w:r>
+      <w:r>
+        <w:rPr>
+          <w:rFonts w:ascii="Consolas" w:eastAsia="Times New Roman" w:hAnsi="Consolas" w:cs="Times New Roman"/>
+          <w:color w:val="569CD6"/>
+          <w:kern w:val="0"/>
+          <w:sz w:val="21"/>
+          <w:szCs w:val="21"/>
+          <w14:ligatures w14:val="none"/>
+        </w:rPr>
+        <w:t>vec3</w:t>
+      </w:r>
+      <w:r>
+        <w:rPr>
+          <w:rFonts w:ascii="Consolas" w:eastAsia="Times New Roman" w:hAnsi="Consolas" w:cs="Times New Roman"/>
+          <w:color w:val="DADADA"/>
+          <w:kern w:val="0"/>
+          <w:sz w:val="21"/>
+          <w:szCs w:val="21"/>
+          <w14:ligatures w14:val="none"/>
+        </w:rPr>
+        <w:t xml:space="preserve"> c) {</w:t>
+      </w:r>
+    </w:p>
+    <w:p>
+      <w:pPr>
+        <w:shd w:val="clear" w:color="auto" w:fill="1E1E1E"/>
+        <w:spacing w:after="0" w:line="285" w:lineRule="atLeast"/>
+        <w:rPr>
+          <w:rFonts w:ascii="Consolas" w:eastAsia="Times New Roman" w:hAnsi="Consolas" w:cs="Times New Roman"/>
+          <w:color w:val="DADADA"/>
+          <w:kern w:val="0"/>
+          <w:sz w:val="21"/>
+          <w:szCs w:val="21"/>
+          <w14:ligatures w14:val="none"/>
+        </w:rPr>
+      </w:pPr>
+      <w:r>
+        <w:rPr>
+          <w:rFonts w:ascii="Consolas" w:eastAsia="Times New Roman" w:hAnsi="Consolas" w:cs="Times New Roman"/>
+          <w:color w:val="DADADA"/>
+          <w:kern w:val="0"/>
+          <w:sz w:val="21"/>
+          <w:szCs w:val="21"/>
+          <w14:ligatures w14:val="none"/>
+        </w:rPr>
+        <w:t xml:space="preserve">    </w:t>
+      </w:r>
+      <w:r>
+        <w:rPr>
+          <w:rFonts w:ascii="Consolas" w:eastAsia="Times New Roman" w:hAnsi="Consolas" w:cs="Times New Roman"/>
+          <w:color w:val="569CD6"/>
+          <w:kern w:val="0"/>
+          <w:sz w:val="21"/>
+          <w:szCs w:val="21"/>
+          <w14:ligatures w14:val="none"/>
+        </w:rPr>
+        <w:t>vec4</w:t>
+      </w:r>
+      <w:r>
+        <w:rPr>
+          <w:rFonts w:ascii="Consolas" w:eastAsia="Times New Roman" w:hAnsi="Consolas" w:cs="Times New Roman"/>
+          <w:color w:val="DADADA"/>
+          <w:kern w:val="0"/>
+          <w:sz w:val="21"/>
+          <w:szCs w:val="21"/>
+          <w14:ligatures w14:val="none"/>
+        </w:rPr>
+        <w:t xml:space="preserve"> k </w:t>
+      </w:r>
+      <w:r>
+        <w:rPr>
+          <w:rFonts w:ascii="Consolas" w:eastAsia="Times New Roman" w:hAnsi="Consolas" w:cs="Times New Roman"/>
+          <w:color w:val="B4B4B4"/>
+          <w:kern w:val="0"/>
+          <w:sz w:val="21"/>
+          <w:szCs w:val="21"/>
+          <w14:ligatures w14:val="none"/>
+        </w:rPr>
+        <w:t>=</w:t>
+      </w:r>
+      <w:r>
+        <w:rPr>
+          <w:rFonts w:ascii="Consolas" w:eastAsia="Times New Roman" w:hAnsi="Consolas" w:cs="Times New Roman"/>
+          <w:color w:val="DADADA"/>
+          <w:kern w:val="0"/>
+          <w:sz w:val="21"/>
+          <w:szCs w:val="21"/>
+          <w14:ligatures w14:val="none"/>
+        </w:rPr>
+        <w:t xml:space="preserve"> </w:t>
+      </w:r>
+      <w:r>
+        <w:rPr>
+          <w:rFonts w:ascii="Consolas" w:eastAsia="Times New Roman" w:hAnsi="Consolas" w:cs="Times New Roman"/>
+          <w:color w:val="569CD6"/>
+          <w:kern w:val="0"/>
+          <w:sz w:val="21"/>
+          <w:szCs w:val="21"/>
+          <w14:ligatures w14:val="none"/>
+        </w:rPr>
+        <w:t>vec4</w:t>
+      </w:r>
+      <w:r>
+        <w:rPr>
+          <w:rFonts w:ascii="Consolas" w:eastAsia="Times New Roman" w:hAnsi="Consolas" w:cs="Times New Roman"/>
+          <w:color w:val="DADADA"/>
+          <w:kern w:val="0"/>
+          <w:sz w:val="21"/>
+          <w:szCs w:val="21"/>
+          <w14:ligatures w14:val="none"/>
+        </w:rPr>
+        <w:t>(</w:t>
+      </w:r>
+      <w:r>
+        <w:rPr>
+          <w:rFonts w:ascii="Consolas" w:eastAsia="Times New Roman" w:hAnsi="Consolas" w:cs="Times New Roman"/>
+          <w:color w:val="B5CEA8"/>
+          <w:kern w:val="0"/>
+          <w:sz w:val="21"/>
+          <w:szCs w:val="21"/>
+          <w14:ligatures w14:val="none"/>
+        </w:rPr>
+        <w:t>1.0</w:t>
+      </w:r>
+      <w:r>
+        <w:rPr>
+          <w:rFonts w:ascii="Consolas" w:eastAsia="Times New Roman" w:hAnsi="Consolas" w:cs="Times New Roman"/>
+          <w:color w:val="DADADA"/>
+          <w:kern w:val="0"/>
+          <w:sz w:val="21"/>
+          <w:szCs w:val="21"/>
+          <w14:ligatures w14:val="none"/>
+        </w:rPr>
+        <w:t xml:space="preserve">, </w:t>
+      </w:r>
+      <w:r>
+        <w:rPr>
+          <w:rFonts w:ascii="Consolas" w:eastAsia="Times New Roman" w:hAnsi="Consolas" w:cs="Times New Roman"/>
+          <w:color w:val="B5CEA8"/>
+          <w:kern w:val="0"/>
+          <w:sz w:val="21"/>
+          <w:szCs w:val="21"/>
+          <w14:ligatures w14:val="none"/>
+        </w:rPr>
+        <w:t>2.0</w:t>
+      </w:r>
+      <w:r>
+        <w:rPr>
+          <w:rFonts w:ascii="Consolas" w:eastAsia="Times New Roman" w:hAnsi="Consolas" w:cs="Times New Roman"/>
+          <w:color w:val="B4B4B4"/>
+          <w:kern w:val="0"/>
+          <w:sz w:val="21"/>
+          <w:szCs w:val="21"/>
+          <w14:ligatures w14:val="none"/>
+        </w:rPr>
+        <w:t>/</w:t>
+      </w:r>
+      <w:r>
+        <w:rPr>
+          <w:rFonts w:ascii="Consolas" w:eastAsia="Times New Roman" w:hAnsi="Consolas" w:cs="Times New Roman"/>
+          <w:color w:val="B5CEA8"/>
+          <w:kern w:val="0"/>
+          <w:sz w:val="21"/>
+          <w:szCs w:val="21"/>
+          <w14:ligatures w14:val="none"/>
+        </w:rPr>
+        <w:t>3.0</w:t>
+      </w:r>
+      <w:r>
+        <w:rPr>
+          <w:rFonts w:ascii="Consolas" w:eastAsia="Times New Roman" w:hAnsi="Consolas" w:cs="Times New Roman"/>
+          <w:color w:val="DADADA"/>
+          <w:kern w:val="0"/>
+          <w:sz w:val="21"/>
+          <w:szCs w:val="21"/>
+          <w14:ligatures w14:val="none"/>
+        </w:rPr>
+        <w:t xml:space="preserve">, </w:t>
+      </w:r>
+      <w:r>
+        <w:rPr>
+          <w:rFonts w:ascii="Consolas" w:eastAsia="Times New Roman" w:hAnsi="Consolas" w:cs="Times New Roman"/>
+          <w:color w:val="B5CEA8"/>
+          <w:kern w:val="0"/>
+          <w:sz w:val="21"/>
+          <w:szCs w:val="21"/>
+          <w14:ligatures w14:val="none"/>
+        </w:rPr>
+        <w:t>1.0</w:t>
+      </w:r>
+      <w:r>
+        <w:rPr>
+          <w:rFonts w:ascii="Consolas" w:eastAsia="Times New Roman" w:hAnsi="Consolas" w:cs="Times New Roman"/>
+          <w:color w:val="B4B4B4"/>
+          <w:kern w:val="0"/>
+          <w:sz w:val="21"/>
+          <w:szCs w:val="21"/>
+          <w14:ligatures w14:val="none"/>
+        </w:rPr>
+        <w:t>/</w:t>
+      </w:r>
+      <w:r>
+        <w:rPr>
+          <w:rFonts w:ascii="Consolas" w:eastAsia="Times New Roman" w:hAnsi="Consolas" w:cs="Times New Roman"/>
+          <w:color w:val="B5CEA8"/>
+          <w:kern w:val="0"/>
+          <w:sz w:val="21"/>
+          <w:szCs w:val="21"/>
+          <w14:ligatures w14:val="none"/>
+        </w:rPr>
+        <w:t>3.0</w:t>
+      </w:r>
+      <w:r>
+        <w:rPr>
+          <w:rFonts w:ascii="Consolas" w:eastAsia="Times New Roman" w:hAnsi="Consolas" w:cs="Times New Roman"/>
+          <w:color w:val="DADADA"/>
+          <w:kern w:val="0"/>
+          <w:sz w:val="21"/>
+          <w:szCs w:val="21"/>
+          <w14:ligatures w14:val="none"/>
+        </w:rPr>
+        <w:t xml:space="preserve">, </w:t>
+      </w:r>
+      <w:r>
+        <w:rPr>
+          <w:rFonts w:ascii="Consolas" w:eastAsia="Times New Roman" w:hAnsi="Consolas" w:cs="Times New Roman"/>
+          <w:color w:val="B5CEA8"/>
+          <w:kern w:val="0"/>
+          <w:sz w:val="21"/>
+          <w:szCs w:val="21"/>
+          <w14:ligatures w14:val="none"/>
+        </w:rPr>
+        <w:t>3.0</w:t>
+      </w:r>
+      <w:r>
+        <w:rPr>
+          <w:rFonts w:ascii="Consolas" w:eastAsia="Times New Roman" w:hAnsi="Consolas" w:cs="Times New Roman"/>
+          <w:color w:val="DADADA"/>
+          <w:kern w:val="0"/>
+          <w:sz w:val="21"/>
+          <w:szCs w:val="21"/>
+          <w14:ligatures w14:val="none"/>
+        </w:rPr>
+        <w:t>);</w:t>
+      </w:r>
+    </w:p>
+    <w:p>
+      <w:pPr>
+        <w:shd w:val="clear" w:color="auto" w:fill="1E1E1E"/>
+        <w:spacing w:after="0" w:line="285" w:lineRule="atLeast"/>
+        <w:rPr>
+          <w:rFonts w:ascii="Consolas" w:eastAsia="Times New Roman" w:hAnsi="Consolas" w:cs="Times New Roman"/>
+          <w:color w:val="DADADA"/>
+          <w:kern w:val="0"/>
+          <w:sz w:val="21"/>
+          <w:szCs w:val="21"/>
+          <w14:ligatures w14:val="none"/>
+        </w:rPr>
+      </w:pPr>
+      <w:r>
+        <w:rPr>
+          <w:rFonts w:ascii="Consolas" w:eastAsia="Times New Roman" w:hAnsi="Consolas" w:cs="Times New Roman"/>
+          <w:color w:val="DADADA"/>
+          <w:kern w:val="0"/>
+          <w:sz w:val="21"/>
+          <w:szCs w:val="21"/>
+          <w14:ligatures w14:val="none"/>
+        </w:rPr>
+        <w:t xml:space="preserve">    </w:t>
+      </w:r>
+      <w:r>
+        <w:rPr>
+          <w:rFonts w:ascii="Consolas" w:eastAsia="Times New Roman" w:hAnsi="Consolas" w:cs="Times New Roman"/>
+          <w:color w:val="569CD6"/>
+          <w:kern w:val="0"/>
+          <w:sz w:val="21"/>
+          <w:szCs w:val="21"/>
+          <w14:ligatures w14:val="none"/>
+        </w:rPr>
+        <w:t>vec3</w:t>
+      </w:r>
+      <w:r>
+        <w:rPr>
+          <w:rFonts w:ascii="Consolas" w:eastAsia="Times New Roman" w:hAnsi="Consolas" w:cs="Times New Roman"/>
+          <w:color w:val="DADADA"/>
+          <w:kern w:val="0"/>
+          <w:sz w:val="21"/>
+          <w:szCs w:val="21"/>
+          <w14:ligatures w14:val="none"/>
+        </w:rPr>
+        <w:t xml:space="preserve"> p </w:t>
+      </w:r>
+      <w:r>
+        <w:rPr>
+          <w:rFonts w:ascii="Consolas" w:eastAsia="Times New Roman" w:hAnsi="Consolas" w:cs="Times New Roman"/>
+          <w:color w:val="B4B4B4"/>
+          <w:kern w:val="0"/>
+          <w:sz w:val="21"/>
+          <w:szCs w:val="21"/>
+          <w14:ligatures w14:val="none"/>
+        </w:rPr>
+        <w:t>=</w:t>
+      </w:r>
+      <w:r>
+        <w:rPr>
+          <w:rFonts w:ascii="Consolas" w:eastAsia="Times New Roman" w:hAnsi="Consolas" w:cs="Times New Roman"/>
+          <w:color w:val="DADADA"/>
+          <w:kern w:val="0"/>
+          <w:sz w:val="21"/>
+          <w:szCs w:val="21"/>
+          <w14:ligatures w14:val="none"/>
+        </w:rPr>
+        <w:t xml:space="preserve"> </w:t>
+      </w:r>
+      <w:r>
+        <w:rPr>
+          <w:rFonts w:ascii="Consolas" w:eastAsia="Times New Roman" w:hAnsi="Consolas" w:cs="Times New Roman"/>
+          <w:color w:val="DCDCAA"/>
+          <w:kern w:val="0"/>
+          <w:sz w:val="21"/>
+          <w:szCs w:val="21"/>
+          <w14:ligatures w14:val="none"/>
+        </w:rPr>
+        <w:t>abs</w:t>
+      </w:r>
+      <w:r>
+        <w:rPr>
+          <w:rFonts w:ascii="Consolas" w:eastAsia="Times New Roman" w:hAnsi="Consolas" w:cs="Times New Roman"/>
+          <w:color w:val="DADADA"/>
+          <w:kern w:val="0"/>
+          <w:sz w:val="21"/>
+          <w:szCs w:val="21"/>
+          <w14:ligatures w14:val="none"/>
+        </w:rPr>
+        <w:t>(</w:t>
+      </w:r>
+      <w:proofErr w:type="spellStart"/>
+      <w:r>
+        <w:rPr>
+          <w:rFonts w:ascii="Consolas" w:eastAsia="Times New Roman" w:hAnsi="Consolas" w:cs="Times New Roman"/>
+          <w:color w:val="DCDCAA"/>
+          <w:kern w:val="0"/>
+          <w:sz w:val="21"/>
+          <w:szCs w:val="21"/>
+          <w14:ligatures w14:val="none"/>
+        </w:rPr>
+        <w:t>fract</w:t>
+      </w:r>
+      <w:proofErr w:type="spellEnd"/>
+      <w:r>
+        <w:rPr>
+          <w:rFonts w:ascii="Consolas" w:eastAsia="Times New Roman" w:hAnsi="Consolas" w:cs="Times New Roman"/>
+          <w:color w:val="DADADA"/>
+          <w:kern w:val="0"/>
+          <w:sz w:val="21"/>
+          <w:szCs w:val="21"/>
+          <w14:ligatures w14:val="none"/>
+        </w:rPr>
+        <w:t>(</w:t>
+      </w:r>
+      <w:proofErr w:type="spellStart"/>
+      <w:r>
+        <w:rPr>
+          <w:rFonts w:ascii="Consolas" w:eastAsia="Times New Roman" w:hAnsi="Consolas" w:cs="Times New Roman"/>
+          <w:color w:val="DADADA"/>
+          <w:kern w:val="0"/>
+          <w:sz w:val="21"/>
+          <w:szCs w:val="21"/>
+          <w14:ligatures w14:val="none"/>
+        </w:rPr>
+        <w:t>c.xxx</w:t>
+      </w:r>
+      <w:proofErr w:type="spellEnd"/>
+      <w:r>
+        <w:rPr>
+          <w:rFonts w:ascii="Consolas" w:eastAsia="Times New Roman" w:hAnsi="Consolas" w:cs="Times New Roman"/>
+          <w:color w:val="DADADA"/>
+          <w:kern w:val="0"/>
+          <w:sz w:val="21"/>
+          <w:szCs w:val="21"/>
+          <w14:ligatures w14:val="none"/>
+        </w:rPr>
+        <w:t xml:space="preserve"> </w:t>
+      </w:r>
+      <w:r>
+        <w:rPr>
+          <w:rFonts w:ascii="Consolas" w:eastAsia="Times New Roman" w:hAnsi="Consolas" w:cs="Times New Roman"/>
+          <w:color w:val="B4B4B4"/>
+          <w:kern w:val="0"/>
+          <w:sz w:val="21"/>
+          <w:szCs w:val="21"/>
+          <w14:ligatures w14:val="none"/>
+        </w:rPr>
+        <w:t>+</w:t>
+      </w:r>
+      <w:r>
+        <w:rPr>
+          <w:rFonts w:ascii="Consolas" w:eastAsia="Times New Roman" w:hAnsi="Consolas" w:cs="Times New Roman"/>
+          <w:color w:val="DADADA"/>
+          <w:kern w:val="0"/>
+          <w:sz w:val="21"/>
+          <w:szCs w:val="21"/>
+          <w14:ligatures w14:val="none"/>
+        </w:rPr>
+        <w:t xml:space="preserve"> </w:t>
+      </w:r>
+      <w:proofErr w:type="spellStart"/>
+      <w:r>
+        <w:rPr>
+          <w:rFonts w:ascii="Consolas" w:eastAsia="Times New Roman" w:hAnsi="Consolas" w:cs="Times New Roman"/>
+          <w:color w:val="DADADA"/>
+          <w:kern w:val="0"/>
+          <w:sz w:val="21"/>
+          <w:szCs w:val="21"/>
+          <w14:ligatures w14:val="none"/>
+        </w:rPr>
+        <w:t>k.xyz</w:t>
+      </w:r>
+      <w:proofErr w:type="spellEnd"/>
+      <w:r>
+        <w:rPr>
+          <w:rFonts w:ascii="Consolas" w:eastAsia="Times New Roman" w:hAnsi="Consolas" w:cs="Times New Roman"/>
+          <w:color w:val="DADADA"/>
+          <w:kern w:val="0"/>
+          <w:sz w:val="21"/>
+          <w:szCs w:val="21"/>
+          <w14:ligatures w14:val="none"/>
+        </w:rPr>
+        <w:t xml:space="preserve">) </w:t>
+      </w:r>
+      <w:r>
+        <w:rPr>
+          <w:rFonts w:ascii="Consolas" w:eastAsia="Times New Roman" w:hAnsi="Consolas" w:cs="Times New Roman"/>
+          <w:color w:val="B4B4B4"/>
+          <w:kern w:val="0"/>
+          <w:sz w:val="21"/>
+          <w:szCs w:val="21"/>
+          <w14:ligatures w14:val="none"/>
+        </w:rPr>
+        <w:t>*</w:t>
+      </w:r>
+      <w:r>
+        <w:rPr>
+          <w:rFonts w:ascii="Consolas" w:eastAsia="Times New Roman" w:hAnsi="Consolas" w:cs="Times New Roman"/>
+          <w:color w:val="DADADA"/>
+          <w:kern w:val="0"/>
+          <w:sz w:val="21"/>
+          <w:szCs w:val="21"/>
+          <w14:ligatures w14:val="none"/>
+        </w:rPr>
+        <w:t xml:space="preserve"> </w:t>
+      </w:r>
+      <w:r>
+        <w:rPr>
+          <w:rFonts w:ascii="Consolas" w:eastAsia="Times New Roman" w:hAnsi="Consolas" w:cs="Times New Roman"/>
+          <w:color w:val="B5CEA8"/>
+          <w:kern w:val="0"/>
+          <w:sz w:val="21"/>
+          <w:szCs w:val="21"/>
+          <w14:ligatures w14:val="none"/>
+        </w:rPr>
+        <w:t>6.0</w:t>
+      </w:r>
+      <w:r>
+        <w:rPr>
+          <w:rFonts w:ascii="Consolas" w:eastAsia="Times New Roman" w:hAnsi="Consolas" w:cs="Times New Roman"/>
+          <w:color w:val="DADADA"/>
+          <w:kern w:val="0"/>
+          <w:sz w:val="21"/>
+          <w:szCs w:val="21"/>
+          <w14:ligatures w14:val="none"/>
+        </w:rPr>
+        <w:t xml:space="preserve"> </w:t>
+      </w:r>
+      <w:r>
+        <w:rPr>
+          <w:rFonts w:ascii="Consolas" w:eastAsia="Times New Roman" w:hAnsi="Consolas" w:cs="Times New Roman"/>
+          <w:color w:val="B4B4B4"/>
+          <w:kern w:val="0"/>
+          <w:sz w:val="21"/>
+          <w:szCs w:val="21"/>
+          <w14:ligatures w14:val="none"/>
+        </w:rPr>
+        <w:t>-</w:t>
+      </w:r>
+      <w:r>
+        <w:rPr>
+          <w:rFonts w:ascii="Consolas" w:eastAsia="Times New Roman" w:hAnsi="Consolas" w:cs="Times New Roman"/>
+          <w:color w:val="DADADA"/>
+          <w:kern w:val="0"/>
+          <w:sz w:val="21"/>
+          <w:szCs w:val="21"/>
+          <w14:ligatures w14:val="none"/>
+        </w:rPr>
+        <w:t xml:space="preserve"> </w:t>
+      </w:r>
+      <w:proofErr w:type="spellStart"/>
+      <w:r>
+        <w:rPr>
+          <w:rFonts w:ascii="Consolas" w:eastAsia="Times New Roman" w:hAnsi="Consolas" w:cs="Times New Roman"/>
+          <w:color w:val="DADADA"/>
+          <w:kern w:val="0"/>
+          <w:sz w:val="21"/>
+          <w:szCs w:val="21"/>
+          <w14:ligatures w14:val="none"/>
+        </w:rPr>
+        <w:t>k.www</w:t>
+      </w:r>
+      <w:proofErr w:type="spellEnd"/>
+      <w:r>
+        <w:rPr>
+          <w:rFonts w:ascii="Consolas" w:eastAsia="Times New Roman" w:hAnsi="Consolas" w:cs="Times New Roman"/>
+          <w:color w:val="DADADA"/>
+          <w:kern w:val="0"/>
+          <w:sz w:val="21"/>
+          <w:szCs w:val="21"/>
+          <w14:ligatures w14:val="none"/>
+        </w:rPr>
+        <w:t>);</w:t>
+      </w:r>
+    </w:p>
+    <w:p>
+      <w:pPr>
+        <w:shd w:val="clear" w:color="auto" w:fill="1E1E1E"/>
+        <w:spacing w:after="0" w:line="285" w:lineRule="atLeast"/>
+        <w:rPr>
+          <w:rFonts w:ascii="Consolas" w:eastAsia="Times New Roman" w:hAnsi="Consolas" w:cs="Times New Roman"/>
+          <w:color w:val="DADADA"/>
+          <w:kern w:val="0"/>
+          <w:sz w:val="21"/>
+          <w:szCs w:val="21"/>
+          <w14:ligatures w14:val="none"/>
+        </w:rPr>
+      </w:pPr>
+      <w:r>
+        <w:rPr>
+          <w:rFonts w:ascii="Consolas" w:eastAsia="Times New Roman" w:hAnsi="Consolas" w:cs="Times New Roman"/>
+          <w:color w:val="DADADA"/>
+          <w:kern w:val="0"/>
+          <w:sz w:val="21"/>
+          <w:szCs w:val="21"/>
+          <w14:ligatures w14:val="none"/>
+        </w:rPr>
+        <w:t xml:space="preserve">    </w:t>
+      </w:r>
+      <w:r>
+        <w:rPr>
+          <w:rFonts w:ascii="Consolas" w:eastAsia="Times New Roman" w:hAnsi="Consolas" w:cs="Times New Roman"/>
+          <w:color w:val="D8A0DF"/>
+          <w:kern w:val="0"/>
+          <w:sz w:val="21"/>
+          <w:szCs w:val="21"/>
+          <w14:ligatures w14:val="none"/>
+        </w:rPr>
+        <w:t>return</w:t>
+      </w:r>
+      <w:r>
+        <w:rPr>
+          <w:rFonts w:ascii="Consolas" w:eastAsia="Times New Roman" w:hAnsi="Consolas" w:cs="Times New Roman"/>
+          <w:color w:val="DADADA"/>
+          <w:kern w:val="0"/>
+          <w:sz w:val="21"/>
+          <w:szCs w:val="21"/>
+          <w14:ligatures w14:val="none"/>
+        </w:rPr>
+        <w:t xml:space="preserve"> </w:t>
+      </w:r>
+      <w:proofErr w:type="spellStart"/>
+      <w:r>
+        <w:rPr>
+          <w:rFonts w:ascii="Consolas" w:eastAsia="Times New Roman" w:hAnsi="Consolas" w:cs="Times New Roman"/>
+          <w:color w:val="DADADA"/>
+          <w:kern w:val="0"/>
+          <w:sz w:val="21"/>
+          <w:szCs w:val="21"/>
+          <w14:ligatures w14:val="none"/>
+        </w:rPr>
+        <w:t>c.z</w:t>
+      </w:r>
+      <w:proofErr w:type="spellEnd"/>
+      <w:r>
+        <w:rPr>
+          <w:rFonts w:ascii="Consolas" w:eastAsia="Times New Roman" w:hAnsi="Consolas" w:cs="Times New Roman"/>
+          <w:color w:val="DADADA"/>
+          <w:kern w:val="0"/>
+          <w:sz w:val="21"/>
+          <w:szCs w:val="21"/>
+          <w14:ligatures w14:val="none"/>
+        </w:rPr>
+        <w:t xml:space="preserve"> </w:t>
+      </w:r>
+      <w:r>
+        <w:rPr>
+          <w:rFonts w:ascii="Consolas" w:eastAsia="Times New Roman" w:hAnsi="Consolas" w:cs="Times New Roman"/>
+          <w:color w:val="B4B4B4"/>
+          <w:kern w:val="0"/>
+          <w:sz w:val="21"/>
+          <w:szCs w:val="21"/>
+          <w14:ligatures w14:val="none"/>
+        </w:rPr>
+        <w:t>*</w:t>
+      </w:r>
+      <w:r>
+        <w:rPr>
+          <w:rFonts w:ascii="Consolas" w:eastAsia="Times New Roman" w:hAnsi="Consolas" w:cs="Times New Roman"/>
+          <w:color w:val="DADADA"/>
+          <w:kern w:val="0"/>
+          <w:sz w:val="21"/>
+          <w:szCs w:val="21"/>
+          <w14:ligatures w14:val="none"/>
+        </w:rPr>
+        <w:t xml:space="preserve"> </w:t>
+      </w:r>
+      <w:r>
+        <w:rPr>
+          <w:rFonts w:ascii="Consolas" w:eastAsia="Times New Roman" w:hAnsi="Consolas" w:cs="Times New Roman"/>
+          <w:color w:val="DCDCAA"/>
+          <w:kern w:val="0"/>
+          <w:sz w:val="21"/>
+          <w:szCs w:val="21"/>
+          <w14:ligatures w14:val="none"/>
+        </w:rPr>
+        <w:t>mix</w:t>
+      </w:r>
+      <w:r>
+        <w:rPr>
+          <w:rFonts w:ascii="Consolas" w:eastAsia="Times New Roman" w:hAnsi="Consolas" w:cs="Times New Roman"/>
+          <w:color w:val="DADADA"/>
+          <w:kern w:val="0"/>
+          <w:sz w:val="21"/>
+          <w:szCs w:val="21"/>
+          <w14:ligatures w14:val="none"/>
+        </w:rPr>
+        <w:t>(</w:t>
+      </w:r>
+      <w:proofErr w:type="spellStart"/>
+      <w:r>
+        <w:rPr>
+          <w:rFonts w:ascii="Consolas" w:eastAsia="Times New Roman" w:hAnsi="Consolas" w:cs="Times New Roman"/>
+          <w:color w:val="DADADA"/>
+          <w:kern w:val="0"/>
+          <w:sz w:val="21"/>
+          <w:szCs w:val="21"/>
+          <w14:ligatures w14:val="none"/>
+        </w:rPr>
+        <w:t>k.xxx</w:t>
+      </w:r>
+      <w:proofErr w:type="spellEnd"/>
+      <w:r>
+        <w:rPr>
+          <w:rFonts w:ascii="Consolas" w:eastAsia="Times New Roman" w:hAnsi="Consolas" w:cs="Times New Roman"/>
+          <w:color w:val="DADADA"/>
+          <w:kern w:val="0"/>
+          <w:sz w:val="21"/>
+          <w:szCs w:val="21"/>
+          <w14:ligatures w14:val="none"/>
+        </w:rPr>
+        <w:t xml:space="preserve">, </w:t>
+      </w:r>
+      <w:r>
+        <w:rPr>
+          <w:rFonts w:ascii="Consolas" w:eastAsia="Times New Roman" w:hAnsi="Consolas" w:cs="Times New Roman"/>
+          <w:color w:val="DCDCAA"/>
+          <w:kern w:val="0"/>
+          <w:sz w:val="21"/>
+          <w:szCs w:val="21"/>
+          <w14:ligatures w14:val="none"/>
+        </w:rPr>
+        <w:t>clamp</w:t>
+      </w:r>
+      <w:r>
+        <w:rPr>
+          <w:rFonts w:ascii="Consolas" w:eastAsia="Times New Roman" w:hAnsi="Consolas" w:cs="Times New Roman"/>
+          <w:color w:val="DADADA"/>
+          <w:kern w:val="0"/>
+          <w:sz w:val="21"/>
+          <w:szCs w:val="21"/>
+          <w14:ligatures w14:val="none"/>
+        </w:rPr>
+        <w:t xml:space="preserve">(p </w:t>
+      </w:r>
+      <w:r>
+        <w:rPr>
+          <w:rFonts w:ascii="Consolas" w:eastAsia="Times New Roman" w:hAnsi="Consolas" w:cs="Times New Roman"/>
+          <w:color w:val="B4B4B4"/>
+          <w:kern w:val="0"/>
+          <w:sz w:val="21"/>
+          <w:szCs w:val="21"/>
+          <w14:ligatures w14:val="none"/>
+        </w:rPr>
+        <w:t>-</w:t>
+      </w:r>
+      <w:r>
+        <w:rPr>
+          <w:rFonts w:ascii="Consolas" w:eastAsia="Times New Roman" w:hAnsi="Consolas" w:cs="Times New Roman"/>
+          <w:color w:val="DADADA"/>
+          <w:kern w:val="0"/>
+          <w:sz w:val="21"/>
+          <w:szCs w:val="21"/>
+          <w14:ligatures w14:val="none"/>
+        </w:rPr>
+        <w:t xml:space="preserve"> </w:t>
+      </w:r>
+      <w:proofErr w:type="spellStart"/>
+      <w:r>
+        <w:rPr>
+          <w:rFonts w:ascii="Consolas" w:eastAsia="Times New Roman" w:hAnsi="Consolas" w:cs="Times New Roman"/>
+          <w:color w:val="DADADA"/>
+          <w:kern w:val="0"/>
+          <w:sz w:val="21"/>
+          <w:szCs w:val="21"/>
+          <w14:ligatures w14:val="none"/>
+        </w:rPr>
+        <w:t>k.xxx</w:t>
+      </w:r>
+      <w:proofErr w:type="spellEnd"/>
+      <w:r>
+        <w:rPr>
+          <w:rFonts w:ascii="Consolas" w:eastAsia="Times New Roman" w:hAnsi="Consolas" w:cs="Times New Roman"/>
+          <w:color w:val="DADADA"/>
+          <w:kern w:val="0"/>
+          <w:sz w:val="21"/>
+          <w:szCs w:val="21"/>
+          <w14:ligatures w14:val="none"/>
+        </w:rPr>
+        <w:t xml:space="preserve">, </w:t>
+      </w:r>
+      <w:r>
+        <w:rPr>
+          <w:rFonts w:ascii="Consolas" w:eastAsia="Times New Roman" w:hAnsi="Consolas" w:cs="Times New Roman"/>
+          <w:color w:val="B5CEA8"/>
+          <w:kern w:val="0"/>
+          <w:sz w:val="21"/>
+          <w:szCs w:val="21"/>
+          <w14:ligatures w14:val="none"/>
+        </w:rPr>
+        <w:t>0.0</w:t>
+      </w:r>
+      <w:r>
+        <w:rPr>
+          <w:rFonts w:ascii="Consolas" w:eastAsia="Times New Roman" w:hAnsi="Consolas" w:cs="Times New Roman"/>
+          <w:color w:val="DADADA"/>
+          <w:kern w:val="0"/>
+          <w:sz w:val="21"/>
+          <w:szCs w:val="21"/>
+          <w14:ligatures w14:val="none"/>
+        </w:rPr>
+        <w:t xml:space="preserve">, </w:t>
+      </w:r>
+      <w:r>
+        <w:rPr>
+          <w:rFonts w:ascii="Consolas" w:eastAsia="Times New Roman" w:hAnsi="Consolas" w:cs="Times New Roman"/>
+          <w:color w:val="B5CEA8"/>
+          <w:kern w:val="0"/>
+          <w:sz w:val="21"/>
+          <w:szCs w:val="21"/>
+          <w14:ligatures w14:val="none"/>
+        </w:rPr>
+        <w:t>1.0</w:t>
+      </w:r>
+      <w:r>
+        <w:rPr>
+          <w:rFonts w:ascii="Consolas" w:eastAsia="Times New Roman" w:hAnsi="Consolas" w:cs="Times New Roman"/>
+          <w:color w:val="DADADA"/>
+          <w:kern w:val="0"/>
+          <w:sz w:val="21"/>
+          <w:szCs w:val="21"/>
+          <w14:ligatures w14:val="none"/>
+        </w:rPr>
+        <w:t xml:space="preserve">), </w:t>
+      </w:r>
+      <w:proofErr w:type="spellStart"/>
+      <w:r>
+        <w:rPr>
+          <w:rFonts w:ascii="Consolas" w:eastAsia="Times New Roman" w:hAnsi="Consolas" w:cs="Times New Roman"/>
+          <w:color w:val="DADADA"/>
+          <w:kern w:val="0"/>
+          <w:sz w:val="21"/>
+          <w:szCs w:val="21"/>
+          <w14:ligatures w14:val="none"/>
+        </w:rPr>
+        <w:t>c.y</w:t>
+      </w:r>
+      <w:proofErr w:type="spellEnd"/>
+      <w:r>
+        <w:rPr>
+          <w:rFonts w:ascii="Consolas" w:eastAsia="Times New Roman" w:hAnsi="Consolas" w:cs="Times New Roman"/>
+          <w:color w:val="DADADA"/>
+          <w:kern w:val="0"/>
+          <w:sz w:val="21"/>
+          <w:szCs w:val="21"/>
+          <w14:ligatures w14:val="none"/>
+        </w:rPr>
+        <w:t>);</w:t>
+      </w:r>
+    </w:p>
+    <w:p>
+      <w:pPr>
+        <w:shd w:val="clear" w:color="auto" w:fill="1E1E1E"/>
+        <w:spacing w:after="0" w:line="285" w:lineRule="atLeast"/>
+        <w:rPr>
+          <w:rFonts w:ascii="Consolas" w:eastAsia="Times New Roman" w:hAnsi="Consolas" w:cs="Times New Roman"/>
+          <w:color w:val="DADADA"/>
+          <w:kern w:val="0"/>
+          <w:sz w:val="21"/>
+          <w:szCs w:val="21"/>
+          <w14:ligatures w14:val="none"/>
+        </w:rPr>
+      </w:pPr>
+      <w:r>
+        <w:rPr>
+          <w:rFonts w:ascii="Consolas" w:eastAsia="Times New Roman" w:hAnsi="Consolas" w:cs="Times New Roman"/>
+          <w:color w:val="DADADA"/>
+          <w:kern w:val="0"/>
+          <w:sz w:val="21"/>
+          <w:szCs w:val="21"/>
+          <w14:ligatures w14:val="none"/>
+        </w:rPr>
+        <w:t>}</w:t>
+      </w:r>
+    </w:p>
+    <w:p>
+      <w:pPr>
+        <w:shd w:val="clear" w:color="auto" w:fill="1E1E1E"/>
+        <w:spacing w:after="0" w:line="285" w:lineRule="atLeast"/>
+        <w:rPr>
+          <w:rFonts w:ascii="Consolas" w:eastAsia="Times New Roman" w:hAnsi="Consolas" w:cs="Times New Roman"/>
+          <w:color w:val="DADADA"/>
+          <w:kern w:val="0"/>
+          <w:sz w:val="21"/>
+          <w:szCs w:val="21"/>
+          <w14:ligatures w14:val="none"/>
+        </w:rPr>
+      </w:pPr>
+    </w:p>
+    <w:p>
+      <w:pPr>
+        <w:shd w:val="clear" w:color="auto" w:fill="1E1E1E"/>
+        <w:spacing w:after="0" w:line="285" w:lineRule="atLeast"/>
+        <w:rPr>
+          <w:rFonts w:ascii="Consolas" w:eastAsia="Times New Roman" w:hAnsi="Consolas" w:cs="Times New Roman"/>
+          <w:color w:val="DADADA"/>
+          <w:kern w:val="0"/>
+          <w:sz w:val="21"/>
+          <w:szCs w:val="21"/>
+          <w14:ligatures w14:val="none"/>
+        </w:rPr>
+      </w:pPr>
+      <w:r>
+        <w:rPr>
+          <w:rFonts w:ascii="Consolas" w:eastAsia="Times New Roman" w:hAnsi="Consolas" w:cs="Times New Roman"/>
+          <w:color w:val="569CD6"/>
+          <w:kern w:val="0"/>
+          <w:sz w:val="21"/>
+          <w:szCs w:val="21"/>
+          <w14:ligatures w14:val="none"/>
+        </w:rPr>
+        <w:t>void</w:t>
+      </w:r>
+      <w:r>
+        <w:rPr>
+          <w:rFonts w:ascii="Consolas" w:eastAsia="Times New Roman" w:hAnsi="Consolas" w:cs="Times New Roman"/>
+          <w:color w:val="DADADA"/>
+          <w:kern w:val="0"/>
+          <w:sz w:val="21"/>
+          <w:szCs w:val="21"/>
+          <w14:ligatures w14:val="none"/>
+        </w:rPr>
+        <w:t xml:space="preserve"> main()</w:t>
+      </w:r>
+    </w:p>
+    <w:p>
+      <w:pPr>
+        <w:shd w:val="clear" w:color="auto" w:fill="1E1E1E"/>
+        <w:spacing w:after="0" w:line="285" w:lineRule="atLeast"/>
+        <w:rPr>
+          <w:rFonts w:ascii="Consolas" w:eastAsia="Times New Roman" w:hAnsi="Consolas" w:cs="Times New Roman"/>
+          <w:color w:val="DADADA"/>
+          <w:kern w:val="0"/>
+          <w:sz w:val="21"/>
+          <w:szCs w:val="21"/>
+          <w14:ligatures w14:val="none"/>
+        </w:rPr>
+      </w:pPr>
+      <w:r>
+        <w:rPr>
+          <w:rFonts w:ascii="Consolas" w:eastAsia="Times New Roman" w:hAnsi="Consolas" w:cs="Times New Roman"/>
+          <w:color w:val="DADADA"/>
+          <w:kern w:val="0"/>
+          <w:sz w:val="21"/>
+          <w:szCs w:val="21"/>
+          <w14:ligatures w14:val="none"/>
+        </w:rPr>
+        <w:t xml:space="preserve">{   </w:t>
+      </w:r>
+    </w:p>
+    <w:p>
+      <w:pPr>
+        <w:shd w:val="clear" w:color="auto" w:fill="1E1E1E"/>
+        <w:spacing w:after="0" w:line="285" w:lineRule="atLeast"/>
+        <w:rPr>
+          <w:rFonts w:ascii="Consolas" w:eastAsia="Times New Roman" w:hAnsi="Consolas" w:cs="Times New Roman"/>
+          <w:color w:val="DADADA"/>
+          <w:kern w:val="0"/>
+          <w:sz w:val="21"/>
+          <w:szCs w:val="21"/>
+          <w14:ligatures w14:val="none"/>
+        </w:rPr>
+      </w:pPr>
+      <w:r>
+        <w:rPr>
+          <w:rFonts w:ascii="Consolas" w:eastAsia="Times New Roman" w:hAnsi="Consolas" w:cs="Times New Roman"/>
+          <w:color w:val="DADADA"/>
+          <w:kern w:val="0"/>
+          <w:sz w:val="21"/>
+          <w:szCs w:val="21"/>
+          <w14:ligatures w14:val="none"/>
+        </w:rPr>
+        <w:lastRenderedPageBreak/>
+        <w:t xml:space="preserve">    </w:t>
+      </w:r>
+      <w:r>
+        <w:rPr>
+          <w:rFonts w:ascii="Consolas" w:eastAsia="Times New Roman" w:hAnsi="Consolas" w:cs="Times New Roman"/>
+          <w:color w:val="57A64A"/>
+          <w:kern w:val="0"/>
+          <w:sz w:val="21"/>
+          <w:szCs w:val="21"/>
+          <w14:ligatures w14:val="none"/>
+        </w:rPr>
+        <w:t>// renormalize interpolated normal</w:t>
+      </w:r>
+    </w:p>
+    <w:p>
+      <w:pPr>
+        <w:shd w:val="clear" w:color="auto" w:fill="1E1E1E"/>
+        <w:spacing w:after="0" w:line="285" w:lineRule="atLeast"/>
+        <w:rPr>
+          <w:rFonts w:ascii="Consolas" w:eastAsia="Times New Roman" w:hAnsi="Consolas" w:cs="Times New Roman"/>
+          <w:color w:val="DADADA"/>
+          <w:kern w:val="0"/>
+          <w:sz w:val="21"/>
+          <w:szCs w:val="21"/>
+          <w14:ligatures w14:val="none"/>
+        </w:rPr>
+      </w:pPr>
+      <w:r>
+        <w:rPr>
+          <w:rFonts w:ascii="Consolas" w:eastAsia="Times New Roman" w:hAnsi="Consolas" w:cs="Times New Roman"/>
+          <w:color w:val="DADADA"/>
+          <w:kern w:val="0"/>
+          <w:sz w:val="21"/>
+          <w:szCs w:val="21"/>
+          <w14:ligatures w14:val="none"/>
+        </w:rPr>
+        <w:t xml:space="preserve">    </w:t>
+      </w:r>
+      <w:r>
+        <w:rPr>
+          <w:rFonts w:ascii="Consolas" w:eastAsia="Times New Roman" w:hAnsi="Consolas" w:cs="Times New Roman"/>
+          <w:color w:val="569CD6"/>
+          <w:kern w:val="0"/>
+          <w:sz w:val="21"/>
+          <w:szCs w:val="21"/>
+          <w14:ligatures w14:val="none"/>
+        </w:rPr>
+        <w:t>vec3</w:t>
+      </w:r>
+      <w:r>
+        <w:rPr>
+          <w:rFonts w:ascii="Consolas" w:eastAsia="Times New Roman" w:hAnsi="Consolas" w:cs="Times New Roman"/>
+          <w:color w:val="DADADA"/>
+          <w:kern w:val="0"/>
+          <w:sz w:val="21"/>
+          <w:szCs w:val="21"/>
+          <w14:ligatures w14:val="none"/>
+        </w:rPr>
+        <w:t xml:space="preserve"> n </w:t>
+      </w:r>
+      <w:r>
+        <w:rPr>
+          <w:rFonts w:ascii="Consolas" w:eastAsia="Times New Roman" w:hAnsi="Consolas" w:cs="Times New Roman"/>
+          <w:color w:val="B4B4B4"/>
+          <w:kern w:val="0"/>
+          <w:sz w:val="21"/>
+          <w:szCs w:val="21"/>
+          <w14:ligatures w14:val="none"/>
+        </w:rPr>
+        <w:t>=</w:t>
+      </w:r>
+      <w:r>
+        <w:rPr>
+          <w:rFonts w:ascii="Consolas" w:eastAsia="Times New Roman" w:hAnsi="Consolas" w:cs="Times New Roman"/>
+          <w:color w:val="DADADA"/>
+          <w:kern w:val="0"/>
+          <w:sz w:val="21"/>
+          <w:szCs w:val="21"/>
+          <w14:ligatures w14:val="none"/>
+        </w:rPr>
+        <w:t xml:space="preserve"> </w:t>
+      </w:r>
+      <w:r>
+        <w:rPr>
+          <w:rFonts w:ascii="Consolas" w:eastAsia="Times New Roman" w:hAnsi="Consolas" w:cs="Times New Roman"/>
+          <w:color w:val="DCDCAA"/>
+          <w:kern w:val="0"/>
+          <w:sz w:val="21"/>
+          <w:szCs w:val="21"/>
+          <w14:ligatures w14:val="none"/>
+        </w:rPr>
+        <w:t>normalize</w:t>
+      </w:r>
+      <w:r>
+        <w:rPr>
+          <w:rFonts w:ascii="Consolas" w:eastAsia="Times New Roman" w:hAnsi="Consolas" w:cs="Times New Roman"/>
+          <w:color w:val="DADADA"/>
+          <w:kern w:val="0"/>
+          <w:sz w:val="21"/>
+          <w:szCs w:val="21"/>
+          <w14:ligatures w14:val="none"/>
+        </w:rPr>
+        <w:t>(m);</w:t>
+      </w:r>
+    </w:p>
+    <w:p>
+      <w:pPr>
+        <w:shd w:val="clear" w:color="auto" w:fill="1E1E1E"/>
+        <w:spacing w:after="0" w:line="285" w:lineRule="atLeast"/>
+        <w:rPr>
+          <w:rFonts w:ascii="Consolas" w:eastAsia="Times New Roman" w:hAnsi="Consolas" w:cs="Times New Roman"/>
+          <w:color w:val="DADADA"/>
+          <w:kern w:val="0"/>
+          <w:sz w:val="21"/>
+          <w:szCs w:val="21"/>
+          <w14:ligatures w14:val="none"/>
+        </w:rPr>
+      </w:pPr>
+      <w:r>
+        <w:rPr>
+          <w:rFonts w:ascii="Consolas" w:eastAsia="Times New Roman" w:hAnsi="Consolas" w:cs="Times New Roman"/>
+          <w:color w:val="DADADA"/>
+          <w:kern w:val="0"/>
+          <w:sz w:val="21"/>
+          <w:szCs w:val="21"/>
+          <w14:ligatures w14:val="none"/>
+        </w:rPr>
+        <w:t xml:space="preserve">    </w:t>
+      </w:r>
+    </w:p>
+    <w:p>
+      <w:pPr>
+        <w:shd w:val="clear" w:color="auto" w:fill="1E1E1E"/>
+        <w:spacing w:after="0" w:line="285" w:lineRule="atLeast"/>
+        <w:rPr>
+          <w:rFonts w:ascii="Consolas" w:eastAsia="Times New Roman" w:hAnsi="Consolas" w:cs="Times New Roman"/>
+          <w:color w:val="DADADA"/>
+          <w:kern w:val="0"/>
+          <w:sz w:val="21"/>
+          <w:szCs w:val="21"/>
+          <w14:ligatures w14:val="none"/>
+        </w:rPr>
+      </w:pPr>
+      <w:r>
+        <w:rPr>
+          <w:rFonts w:ascii="Consolas" w:eastAsia="Times New Roman" w:hAnsi="Consolas" w:cs="Times New Roman"/>
+          <w:color w:val="DADADA"/>
+          <w:kern w:val="0"/>
+          <w:sz w:val="21"/>
+          <w:szCs w:val="21"/>
+          <w14:ligatures w14:val="none"/>
+        </w:rPr>
+        <w:t xml:space="preserve">    </w:t>
+      </w:r>
+      <w:r>
+        <w:rPr>
+          <w:rFonts w:ascii="Consolas" w:eastAsia="Times New Roman" w:hAnsi="Consolas" w:cs="Times New Roman"/>
+          <w:color w:val="57A64A"/>
+          <w:kern w:val="0"/>
+          <w:sz w:val="21"/>
+          <w:szCs w:val="21"/>
+          <w14:ligatures w14:val="none"/>
+        </w:rPr>
+        <w:t xml:space="preserve">// Calculate hue from </w:t>
+      </w:r>
+      <w:proofErr w:type="spellStart"/>
+      <w:r>
+        <w:rPr>
+          <w:rFonts w:ascii="Consolas" w:eastAsia="Times New Roman" w:hAnsi="Consolas" w:cs="Times New Roman"/>
+          <w:color w:val="57A64A"/>
+          <w:kern w:val="0"/>
+          <w:sz w:val="21"/>
+          <w:szCs w:val="21"/>
+          <w14:ligatures w14:val="none"/>
+        </w:rPr>
+        <w:t>x,y</w:t>
+      </w:r>
+      <w:proofErr w:type="spellEnd"/>
+      <w:r>
+        <w:rPr>
+          <w:rFonts w:ascii="Consolas" w:eastAsia="Times New Roman" w:hAnsi="Consolas" w:cs="Times New Roman"/>
+          <w:color w:val="57A64A"/>
+          <w:kern w:val="0"/>
+          <w:sz w:val="21"/>
+          <w:szCs w:val="21"/>
+          <w14:ligatures w14:val="none"/>
+        </w:rPr>
+        <w:t xml:space="preserve"> components of normal using </w:t>
+      </w:r>
+      <w:proofErr w:type="spellStart"/>
+      <w:r>
+        <w:rPr>
+          <w:rFonts w:ascii="Consolas" w:eastAsia="Times New Roman" w:hAnsi="Consolas" w:cs="Times New Roman"/>
+          <w:color w:val="57A64A"/>
+          <w:kern w:val="0"/>
+          <w:sz w:val="21"/>
+          <w:szCs w:val="21"/>
+          <w14:ligatures w14:val="none"/>
+        </w:rPr>
+        <w:t>atan</w:t>
+      </w:r>
+      <w:proofErr w:type="spellEnd"/>
+    </w:p>
+    <w:p>
+      <w:pPr>
+        <w:shd w:val="clear" w:color="auto" w:fill="1E1E1E"/>
+        <w:spacing w:after="0" w:line="285" w:lineRule="atLeast"/>
+        <w:rPr>
+          <w:rFonts w:ascii="Consolas" w:eastAsia="Times New Roman" w:hAnsi="Consolas" w:cs="Times New Roman"/>
+          <w:color w:val="DADADA"/>
+          <w:kern w:val="0"/>
+          <w:sz w:val="21"/>
+          <w:szCs w:val="21"/>
+          <w14:ligatures w14:val="none"/>
+        </w:rPr>
+      </w:pPr>
+      <w:r>
+        <w:rPr>
+          <w:rFonts w:ascii="Consolas" w:eastAsia="Times New Roman" w:hAnsi="Consolas" w:cs="Times New Roman"/>
+          <w:color w:val="DADADA"/>
+          <w:kern w:val="0"/>
+          <w:sz w:val="21"/>
+          <w:szCs w:val="21"/>
+          <w14:ligatures w14:val="none"/>
+        </w:rPr>
+        <w:t xml:space="preserve">    </w:t>
+      </w:r>
+      <w:r>
+        <w:rPr>
+          <w:rFonts w:ascii="Consolas" w:eastAsia="Times New Roman" w:hAnsi="Consolas" w:cs="Times New Roman"/>
+          <w:color w:val="57A64A"/>
+          <w:kern w:val="0"/>
+          <w:sz w:val="21"/>
+          <w:szCs w:val="21"/>
+          <w14:ligatures w14:val="none"/>
+        </w:rPr>
+        <w:t xml:space="preserve">// </w:t>
+      </w:r>
+      <w:proofErr w:type="spellStart"/>
+      <w:r>
+        <w:rPr>
+          <w:rFonts w:ascii="Consolas" w:eastAsia="Times New Roman" w:hAnsi="Consolas" w:cs="Times New Roman"/>
+          <w:color w:val="57A64A"/>
+          <w:kern w:val="0"/>
+          <w:sz w:val="21"/>
+          <w:szCs w:val="21"/>
+          <w14:ligatures w14:val="none"/>
+        </w:rPr>
+        <w:t>atan</w:t>
+      </w:r>
+      <w:proofErr w:type="spellEnd"/>
+      <w:r>
+        <w:rPr>
+          <w:rFonts w:ascii="Consolas" w:eastAsia="Times New Roman" w:hAnsi="Consolas" w:cs="Times New Roman"/>
+          <w:color w:val="57A64A"/>
+          <w:kern w:val="0"/>
+          <w:sz w:val="21"/>
+          <w:szCs w:val="21"/>
+          <w14:ligatures w14:val="none"/>
+        </w:rPr>
+        <w:t>(</w:t>
+      </w:r>
+      <w:proofErr w:type="spellStart"/>
+      <w:r>
+        <w:rPr>
+          <w:rFonts w:ascii="Consolas" w:eastAsia="Times New Roman" w:hAnsi="Consolas" w:cs="Times New Roman"/>
+          <w:color w:val="57A64A"/>
+          <w:kern w:val="0"/>
+          <w:sz w:val="21"/>
+          <w:szCs w:val="21"/>
+          <w14:ligatures w14:val="none"/>
+        </w:rPr>
+        <w:t>y,x</w:t>
+      </w:r>
+      <w:proofErr w:type="spellEnd"/>
+      <w:r>
+        <w:rPr>
+          <w:rFonts w:ascii="Consolas" w:eastAsia="Times New Roman" w:hAnsi="Consolas" w:cs="Times New Roman"/>
+          <w:color w:val="57A64A"/>
+          <w:kern w:val="0"/>
+          <w:sz w:val="21"/>
+          <w:szCs w:val="21"/>
+          <w14:ligatures w14:val="none"/>
+        </w:rPr>
+        <w:t>) returns angle in range [-π, π], so we need to map to [0,1]</w:t>
+      </w:r>
+    </w:p>
+    <w:p>
+      <w:pPr>
+        <w:shd w:val="clear" w:color="auto" w:fill="1E1E1E"/>
+        <w:spacing w:after="0" w:line="285" w:lineRule="atLeast"/>
+        <w:rPr>
+          <w:rFonts w:ascii="Consolas" w:eastAsia="Times New Roman" w:hAnsi="Consolas" w:cs="Times New Roman"/>
+          <w:color w:val="DADADA"/>
+          <w:kern w:val="0"/>
+          <w:sz w:val="21"/>
+          <w:szCs w:val="21"/>
+          <w14:ligatures w14:val="none"/>
+        </w:rPr>
+      </w:pPr>
+      <w:r>
+        <w:rPr>
+          <w:rFonts w:ascii="Consolas" w:eastAsia="Times New Roman" w:hAnsi="Consolas" w:cs="Times New Roman"/>
+          <w:color w:val="DADADA"/>
+          <w:kern w:val="0"/>
+          <w:sz w:val="21"/>
+          <w:szCs w:val="21"/>
+          <w14:ligatures w14:val="none"/>
+        </w:rPr>
+        <w:t xml:space="preserve">    </w:t>
+      </w:r>
+      <w:r>
+        <w:rPr>
+          <w:rFonts w:ascii="Consolas" w:eastAsia="Times New Roman" w:hAnsi="Consolas" w:cs="Times New Roman"/>
+          <w:color w:val="569CD6"/>
+          <w:kern w:val="0"/>
+          <w:sz w:val="21"/>
+          <w:szCs w:val="21"/>
+          <w14:ligatures w14:val="none"/>
+        </w:rPr>
+        <w:t>float</w:t>
+      </w:r>
+      <w:r>
+        <w:rPr>
+          <w:rFonts w:ascii="Consolas" w:eastAsia="Times New Roman" w:hAnsi="Consolas" w:cs="Times New Roman"/>
+          <w:color w:val="DADADA"/>
+          <w:kern w:val="0"/>
+          <w:sz w:val="21"/>
+          <w:szCs w:val="21"/>
+          <w14:ligatures w14:val="none"/>
+        </w:rPr>
+        <w:t xml:space="preserve"> hue </w:t>
+      </w:r>
+      <w:r>
+        <w:rPr>
+          <w:rFonts w:ascii="Consolas" w:eastAsia="Times New Roman" w:hAnsi="Consolas" w:cs="Times New Roman"/>
+          <w:color w:val="B4B4B4"/>
+          <w:kern w:val="0"/>
+          <w:sz w:val="21"/>
+          <w:szCs w:val="21"/>
+          <w14:ligatures w14:val="none"/>
+        </w:rPr>
+        <w:t>=</w:t>
+      </w:r>
+      <w:r>
+        <w:rPr>
+          <w:rFonts w:ascii="Consolas" w:eastAsia="Times New Roman" w:hAnsi="Consolas" w:cs="Times New Roman"/>
+          <w:color w:val="DADADA"/>
+          <w:kern w:val="0"/>
+          <w:sz w:val="21"/>
+          <w:szCs w:val="21"/>
+          <w14:ligatures w14:val="none"/>
+        </w:rPr>
+        <w:t xml:space="preserve"> </w:t>
+      </w:r>
+      <w:proofErr w:type="spellStart"/>
+      <w:r>
+        <w:rPr>
+          <w:rFonts w:ascii="Consolas" w:eastAsia="Times New Roman" w:hAnsi="Consolas" w:cs="Times New Roman"/>
+          <w:color w:val="DCDCAA"/>
+          <w:kern w:val="0"/>
+          <w:sz w:val="21"/>
+          <w:szCs w:val="21"/>
+          <w14:ligatures w14:val="none"/>
+        </w:rPr>
+        <w:t>atan</w:t>
+      </w:r>
+      <w:proofErr w:type="spellEnd"/>
+      <w:r>
+        <w:rPr>
+          <w:rFonts w:ascii="Consolas" w:eastAsia="Times New Roman" w:hAnsi="Consolas" w:cs="Times New Roman"/>
+          <w:color w:val="DADADA"/>
+          <w:kern w:val="0"/>
+          <w:sz w:val="21"/>
+          <w:szCs w:val="21"/>
+          <w14:ligatures w14:val="none"/>
+        </w:rPr>
+        <w:t>(</w:t>
+      </w:r>
+      <w:proofErr w:type="spellStart"/>
+      <w:r>
+        <w:rPr>
+          <w:rFonts w:ascii="Consolas" w:eastAsia="Times New Roman" w:hAnsi="Consolas" w:cs="Times New Roman"/>
+          <w:color w:val="DADADA"/>
+          <w:kern w:val="0"/>
+          <w:sz w:val="21"/>
+          <w:szCs w:val="21"/>
+          <w14:ligatures w14:val="none"/>
+        </w:rPr>
+        <w:t>n.y</w:t>
+      </w:r>
+      <w:proofErr w:type="spellEnd"/>
+      <w:r>
+        <w:rPr>
+          <w:rFonts w:ascii="Consolas" w:eastAsia="Times New Roman" w:hAnsi="Consolas" w:cs="Times New Roman"/>
+          <w:color w:val="DADADA"/>
+          <w:kern w:val="0"/>
+          <w:sz w:val="21"/>
+          <w:szCs w:val="21"/>
+          <w14:ligatures w14:val="none"/>
+        </w:rPr>
+        <w:t xml:space="preserve">, </w:t>
+      </w:r>
+      <w:proofErr w:type="spellStart"/>
+      <w:r>
+        <w:rPr>
+          <w:rFonts w:ascii="Consolas" w:eastAsia="Times New Roman" w:hAnsi="Consolas" w:cs="Times New Roman"/>
+          <w:color w:val="DADADA"/>
+          <w:kern w:val="0"/>
+          <w:sz w:val="21"/>
+          <w:szCs w:val="21"/>
+          <w14:ligatures w14:val="none"/>
+        </w:rPr>
+        <w:t>n.x</w:t>
+      </w:r>
+      <w:proofErr w:type="spellEnd"/>
+      <w:r>
+        <w:rPr>
+          <w:rFonts w:ascii="Consolas" w:eastAsia="Times New Roman" w:hAnsi="Consolas" w:cs="Times New Roman"/>
+          <w:color w:val="DADADA"/>
+          <w:kern w:val="0"/>
+          <w:sz w:val="21"/>
+          <w:szCs w:val="21"/>
+          <w14:ligatures w14:val="none"/>
+        </w:rPr>
+        <w:t xml:space="preserve">) </w:t>
+      </w:r>
+      <w:r>
+        <w:rPr>
+          <w:rFonts w:ascii="Consolas" w:eastAsia="Times New Roman" w:hAnsi="Consolas" w:cs="Times New Roman"/>
+          <w:color w:val="B4B4B4"/>
+          <w:kern w:val="0"/>
+          <w:sz w:val="21"/>
+          <w:szCs w:val="21"/>
+          <w14:ligatures w14:val="none"/>
+        </w:rPr>
+        <w:t>/</w:t>
+      </w:r>
+      <w:r>
+        <w:rPr>
+          <w:rFonts w:ascii="Consolas" w:eastAsia="Times New Roman" w:hAnsi="Consolas" w:cs="Times New Roman"/>
+          <w:color w:val="DADADA"/>
+          <w:kern w:val="0"/>
+          <w:sz w:val="21"/>
+          <w:szCs w:val="21"/>
+          <w14:ligatures w14:val="none"/>
+        </w:rPr>
+        <w:t xml:space="preserve"> (</w:t>
+      </w:r>
+      <w:r>
+        <w:rPr>
+          <w:rFonts w:ascii="Consolas" w:eastAsia="Times New Roman" w:hAnsi="Consolas" w:cs="Times New Roman"/>
+          <w:color w:val="B5CEA8"/>
+          <w:kern w:val="0"/>
+          <w:sz w:val="21"/>
+          <w:szCs w:val="21"/>
+          <w14:ligatures w14:val="none"/>
+        </w:rPr>
+        <w:t>2.0</w:t>
+      </w:r>
+      <w:r>
+        <w:rPr>
+          <w:rFonts w:ascii="Consolas" w:eastAsia="Times New Roman" w:hAnsi="Consolas" w:cs="Times New Roman"/>
+          <w:color w:val="DADADA"/>
+          <w:kern w:val="0"/>
+          <w:sz w:val="21"/>
+          <w:szCs w:val="21"/>
+          <w14:ligatures w14:val="none"/>
+        </w:rPr>
+        <w:t xml:space="preserve"> </w:t>
+      </w:r>
+      <w:r>
+        <w:rPr>
+          <w:rFonts w:ascii="Consolas" w:eastAsia="Times New Roman" w:hAnsi="Consolas" w:cs="Times New Roman"/>
+          <w:color w:val="B4B4B4"/>
+          <w:kern w:val="0"/>
+          <w:sz w:val="21"/>
+          <w:szCs w:val="21"/>
+          <w14:ligatures w14:val="none"/>
+        </w:rPr>
+        <w:t>*</w:t>
+      </w:r>
+      <w:r>
+        <w:rPr>
+          <w:rFonts w:ascii="Consolas" w:eastAsia="Times New Roman" w:hAnsi="Consolas" w:cs="Times New Roman"/>
+          <w:color w:val="DADADA"/>
+          <w:kern w:val="0"/>
+          <w:sz w:val="21"/>
+          <w:szCs w:val="21"/>
+          <w14:ligatures w14:val="none"/>
+        </w:rPr>
+        <w:t xml:space="preserve"> PI) </w:t>
+      </w:r>
+      <w:r>
+        <w:rPr>
+          <w:rFonts w:ascii="Consolas" w:eastAsia="Times New Roman" w:hAnsi="Consolas" w:cs="Times New Roman"/>
+          <w:color w:val="B4B4B4"/>
+          <w:kern w:val="0"/>
+          <w:sz w:val="21"/>
+          <w:szCs w:val="21"/>
+          <w14:ligatures w14:val="none"/>
+        </w:rPr>
+        <w:t>+</w:t>
+      </w:r>
+      <w:r>
+        <w:rPr>
+          <w:rFonts w:ascii="Consolas" w:eastAsia="Times New Roman" w:hAnsi="Consolas" w:cs="Times New Roman"/>
+          <w:color w:val="DADADA"/>
+          <w:kern w:val="0"/>
+          <w:sz w:val="21"/>
+          <w:szCs w:val="21"/>
+          <w14:ligatures w14:val="none"/>
+        </w:rPr>
+        <w:t xml:space="preserve"> </w:t>
+      </w:r>
+      <w:r>
+        <w:rPr>
+          <w:rFonts w:ascii="Consolas" w:eastAsia="Times New Roman" w:hAnsi="Consolas" w:cs="Times New Roman"/>
+          <w:color w:val="B5CEA8"/>
+          <w:kern w:val="0"/>
+          <w:sz w:val="21"/>
+          <w:szCs w:val="21"/>
+          <w14:ligatures w14:val="none"/>
+        </w:rPr>
+        <w:t>0.5</w:t>
+      </w:r>
+      <w:r>
+        <w:rPr>
+          <w:rFonts w:ascii="Consolas" w:eastAsia="Times New Roman" w:hAnsi="Consolas" w:cs="Times New Roman"/>
+          <w:color w:val="DADADA"/>
+          <w:kern w:val="0"/>
+          <w:sz w:val="21"/>
+          <w:szCs w:val="21"/>
+          <w14:ligatures w14:val="none"/>
+        </w:rPr>
+        <w:t>;</w:t>
+      </w:r>
+    </w:p>
+    <w:p>
+      <w:pPr>
+        <w:shd w:val="clear" w:color="auto" w:fill="1E1E1E"/>
+        <w:spacing w:after="0" w:line="285" w:lineRule="atLeast"/>
+        <w:rPr>
+          <w:rFonts w:ascii="Consolas" w:eastAsia="Times New Roman" w:hAnsi="Consolas" w:cs="Times New Roman"/>
+          <w:color w:val="DADADA"/>
+          <w:kern w:val="0"/>
+          <w:sz w:val="21"/>
+          <w:szCs w:val="21"/>
+          <w14:ligatures w14:val="none"/>
+        </w:rPr>
+      </w:pPr>
+      <w:r>
+        <w:rPr>
+          <w:rFonts w:ascii="Consolas" w:eastAsia="Times New Roman" w:hAnsi="Consolas" w:cs="Times New Roman"/>
+          <w:color w:val="DADADA"/>
+          <w:kern w:val="0"/>
+          <w:sz w:val="21"/>
+          <w:szCs w:val="21"/>
+          <w14:ligatures w14:val="none"/>
+        </w:rPr>
+        <w:t xml:space="preserve">    </w:t>
+      </w:r>
+    </w:p>
+    <w:p>
+      <w:pPr>
+        <w:shd w:val="clear" w:color="auto" w:fill="1E1E1E"/>
+        <w:spacing w:after="0" w:line="285" w:lineRule="atLeast"/>
+        <w:rPr>
+          <w:rFonts w:ascii="Consolas" w:eastAsia="Times New Roman" w:hAnsi="Consolas" w:cs="Times New Roman"/>
+          <w:color w:val="DADADA"/>
+          <w:kern w:val="0"/>
+          <w:sz w:val="21"/>
+          <w:szCs w:val="21"/>
+          <w14:ligatures w14:val="none"/>
+        </w:rPr>
+      </w:pPr>
+      <w:r>
+        <w:rPr>
+          <w:rFonts w:ascii="Consolas" w:eastAsia="Times New Roman" w:hAnsi="Consolas" w:cs="Times New Roman"/>
+          <w:color w:val="DADADA"/>
+          <w:kern w:val="0"/>
+          <w:sz w:val="21"/>
+          <w:szCs w:val="21"/>
+          <w14:ligatures w14:val="none"/>
+        </w:rPr>
+        <w:t xml:space="preserve">    </w:t>
+      </w:r>
+      <w:r>
+        <w:rPr>
+          <w:rFonts w:ascii="Consolas" w:eastAsia="Times New Roman" w:hAnsi="Consolas" w:cs="Times New Roman"/>
+          <w:color w:val="57A64A"/>
+          <w:kern w:val="0"/>
+          <w:sz w:val="21"/>
+          <w:szCs w:val="21"/>
+          <w14:ligatures w14:val="none"/>
+        </w:rPr>
+        <w:t>// Calculate saturation based on z component</w:t>
+      </w:r>
+    </w:p>
+    <w:p>
+      <w:pPr>
+        <w:shd w:val="clear" w:color="auto" w:fill="1E1E1E"/>
+        <w:spacing w:after="0" w:line="285" w:lineRule="atLeast"/>
+        <w:rPr>
+          <w:rFonts w:ascii="Consolas" w:eastAsia="Times New Roman" w:hAnsi="Consolas" w:cs="Times New Roman"/>
+          <w:color w:val="DADADA"/>
+          <w:kern w:val="0"/>
+          <w:sz w:val="21"/>
+          <w:szCs w:val="21"/>
+          <w14:ligatures w14:val="none"/>
+        </w:rPr>
+      </w:pPr>
+      <w:r>
+        <w:rPr>
+          <w:rFonts w:ascii="Consolas" w:eastAsia="Times New Roman" w:hAnsi="Consolas" w:cs="Times New Roman"/>
+          <w:color w:val="DADADA"/>
+          <w:kern w:val="0"/>
+          <w:sz w:val="21"/>
+          <w:szCs w:val="21"/>
+          <w14:ligatures w14:val="none"/>
+        </w:rPr>
+        <w:t xml:space="preserve">    </w:t>
+      </w:r>
+      <w:r>
+        <w:rPr>
+          <w:rFonts w:ascii="Consolas" w:eastAsia="Times New Roman" w:hAnsi="Consolas" w:cs="Times New Roman"/>
+          <w:color w:val="57A64A"/>
+          <w:kern w:val="0"/>
+          <w:sz w:val="21"/>
+          <w:szCs w:val="21"/>
+          <w14:ligatures w14:val="none"/>
+        </w:rPr>
+        <w:t>// When normal points up (z=1), saturation should be 0 (white)</w:t>
+      </w:r>
+    </w:p>
+    <w:p>
+      <w:pPr>
+        <w:shd w:val="clear" w:color="auto" w:fill="1E1E1E"/>
+        <w:spacing w:after="0" w:line="285" w:lineRule="atLeast"/>
+        <w:rPr>
+          <w:rFonts w:ascii="Consolas" w:eastAsia="Times New Roman" w:hAnsi="Consolas" w:cs="Times New Roman"/>
+          <w:color w:val="DADADA"/>
+          <w:kern w:val="0"/>
+          <w:sz w:val="21"/>
+          <w:szCs w:val="21"/>
+          <w14:ligatures w14:val="none"/>
+        </w:rPr>
+      </w:pPr>
+      <w:r>
+        <w:rPr>
+          <w:rFonts w:ascii="Consolas" w:eastAsia="Times New Roman" w:hAnsi="Consolas" w:cs="Times New Roman"/>
+          <w:color w:val="DADADA"/>
+          <w:kern w:val="0"/>
+          <w:sz w:val="21"/>
+          <w:szCs w:val="21"/>
+          <w14:ligatures w14:val="none"/>
+        </w:rPr>
+        <w:t xml:space="preserve">    </w:t>
+      </w:r>
+      <w:r>
+        <w:rPr>
+          <w:rFonts w:ascii="Consolas" w:eastAsia="Times New Roman" w:hAnsi="Consolas" w:cs="Times New Roman"/>
+          <w:color w:val="57A64A"/>
+          <w:kern w:val="0"/>
+          <w:sz w:val="21"/>
+          <w:szCs w:val="21"/>
+          <w14:ligatures w14:val="none"/>
+        </w:rPr>
+        <w:t>// When normal is horizontal (z=0), saturation should be 1 (full color)</w:t>
+      </w:r>
+    </w:p>
+    <w:p>
+      <w:pPr>
+        <w:shd w:val="clear" w:color="auto" w:fill="1E1E1E"/>
+        <w:spacing w:after="0" w:line="285" w:lineRule="atLeast"/>
+        <w:rPr>
+          <w:rFonts w:ascii="Consolas" w:eastAsia="Times New Roman" w:hAnsi="Consolas" w:cs="Times New Roman"/>
+          <w:color w:val="DADADA"/>
+          <w:kern w:val="0"/>
+          <w:sz w:val="21"/>
+          <w:szCs w:val="21"/>
+          <w14:ligatures w14:val="none"/>
+        </w:rPr>
+      </w:pPr>
+      <w:r>
+        <w:rPr>
+          <w:rFonts w:ascii="Consolas" w:eastAsia="Times New Roman" w:hAnsi="Consolas" w:cs="Times New Roman"/>
+          <w:color w:val="DADADA"/>
+          <w:kern w:val="0"/>
+          <w:sz w:val="21"/>
+          <w:szCs w:val="21"/>
+          <w14:ligatures w14:val="none"/>
+        </w:rPr>
+        <w:t xml:space="preserve">    </w:t>
+      </w:r>
+      <w:r>
+        <w:rPr>
+          <w:rFonts w:ascii="Consolas" w:eastAsia="Times New Roman" w:hAnsi="Consolas" w:cs="Times New Roman"/>
+          <w:color w:val="569CD6"/>
+          <w:kern w:val="0"/>
+          <w:sz w:val="21"/>
+          <w:szCs w:val="21"/>
+          <w14:ligatures w14:val="none"/>
+        </w:rPr>
+        <w:t>float</w:t>
+      </w:r>
+      <w:r>
+        <w:rPr>
+          <w:rFonts w:ascii="Consolas" w:eastAsia="Times New Roman" w:hAnsi="Consolas" w:cs="Times New Roman"/>
+          <w:color w:val="DADADA"/>
+          <w:kern w:val="0"/>
+          <w:sz w:val="21"/>
+          <w:szCs w:val="21"/>
+          <w14:ligatures w14:val="none"/>
+        </w:rPr>
+        <w:t xml:space="preserve"> saturation </w:t>
+      </w:r>
+      <w:r>
+        <w:rPr>
+          <w:rFonts w:ascii="Consolas" w:eastAsia="Times New Roman" w:hAnsi="Consolas" w:cs="Times New Roman"/>
+          <w:color w:val="B4B4B4"/>
+          <w:kern w:val="0"/>
+          <w:sz w:val="21"/>
+          <w:szCs w:val="21"/>
+          <w14:ligatures w14:val="none"/>
+        </w:rPr>
+        <w:t>=</w:t>
+      </w:r>
+      <w:r>
+        <w:rPr>
+          <w:rFonts w:ascii="Consolas" w:eastAsia="Times New Roman" w:hAnsi="Consolas" w:cs="Times New Roman"/>
+          <w:color w:val="DADADA"/>
+          <w:kern w:val="0"/>
+          <w:sz w:val="21"/>
+          <w:szCs w:val="21"/>
+          <w14:ligatures w14:val="none"/>
+        </w:rPr>
+        <w:t xml:space="preserve"> </w:t>
+      </w:r>
+      <w:r>
+        <w:rPr>
+          <w:rFonts w:ascii="Consolas" w:eastAsia="Times New Roman" w:hAnsi="Consolas" w:cs="Times New Roman"/>
+          <w:color w:val="DCDCAA"/>
+          <w:kern w:val="0"/>
+          <w:sz w:val="21"/>
+          <w:szCs w:val="21"/>
+          <w14:ligatures w14:val="none"/>
+        </w:rPr>
+        <w:t>sqrt</w:t>
+      </w:r>
+      <w:r>
+        <w:rPr>
+          <w:rFonts w:ascii="Consolas" w:eastAsia="Times New Roman" w:hAnsi="Consolas" w:cs="Times New Roman"/>
+          <w:color w:val="DADADA"/>
+          <w:kern w:val="0"/>
+          <w:sz w:val="21"/>
+          <w:szCs w:val="21"/>
+          <w14:ligatures w14:val="none"/>
+        </w:rPr>
+        <w:t>(</w:t>
+      </w:r>
+      <w:r>
+        <w:rPr>
+          <w:rFonts w:ascii="Consolas" w:eastAsia="Times New Roman" w:hAnsi="Consolas" w:cs="Times New Roman"/>
+          <w:color w:val="B5CEA8"/>
+          <w:kern w:val="0"/>
+          <w:sz w:val="21"/>
+          <w:szCs w:val="21"/>
+          <w14:ligatures w14:val="none"/>
+        </w:rPr>
+        <w:t>1.0</w:t>
+      </w:r>
+      <w:r>
+        <w:rPr>
+          <w:rFonts w:ascii="Consolas" w:eastAsia="Times New Roman" w:hAnsi="Consolas" w:cs="Times New Roman"/>
+          <w:color w:val="DADADA"/>
+          <w:kern w:val="0"/>
+          <w:sz w:val="21"/>
+          <w:szCs w:val="21"/>
+          <w14:ligatures w14:val="none"/>
+        </w:rPr>
+        <w:t xml:space="preserve"> </w:t>
+      </w:r>
+      <w:r>
+        <w:rPr>
+          <w:rFonts w:ascii="Consolas" w:eastAsia="Times New Roman" w:hAnsi="Consolas" w:cs="Times New Roman"/>
+          <w:color w:val="B4B4B4"/>
+          <w:kern w:val="0"/>
+          <w:sz w:val="21"/>
+          <w:szCs w:val="21"/>
+          <w14:ligatures w14:val="none"/>
+        </w:rPr>
+        <w:t>-</w:t>
+      </w:r>
+      <w:r>
+        <w:rPr>
+          <w:rFonts w:ascii="Consolas" w:eastAsia="Times New Roman" w:hAnsi="Consolas" w:cs="Times New Roman"/>
+          <w:color w:val="DADADA"/>
+          <w:kern w:val="0"/>
+          <w:sz w:val="21"/>
+          <w:szCs w:val="21"/>
+          <w14:ligatures w14:val="none"/>
+        </w:rPr>
+        <w:t xml:space="preserve"> </w:t>
+      </w:r>
+      <w:r>
+        <w:rPr>
+          <w:rFonts w:ascii="Consolas" w:eastAsia="Times New Roman" w:hAnsi="Consolas" w:cs="Times New Roman"/>
+          <w:color w:val="DCDCAA"/>
+          <w:kern w:val="0"/>
+          <w:sz w:val="21"/>
+          <w:szCs w:val="21"/>
+          <w14:ligatures w14:val="none"/>
+        </w:rPr>
+        <w:t>abs</w:t>
+      </w:r>
+      <w:r>
+        <w:rPr>
+          <w:rFonts w:ascii="Consolas" w:eastAsia="Times New Roman" w:hAnsi="Consolas" w:cs="Times New Roman"/>
+          <w:color w:val="DADADA"/>
+          <w:kern w:val="0"/>
+          <w:sz w:val="21"/>
+          <w:szCs w:val="21"/>
+          <w14:ligatures w14:val="none"/>
+        </w:rPr>
+        <w:t>(</w:t>
+      </w:r>
+      <w:proofErr w:type="spellStart"/>
+      <w:r>
+        <w:rPr>
+          <w:rFonts w:ascii="Consolas" w:eastAsia="Times New Roman" w:hAnsi="Consolas" w:cs="Times New Roman"/>
+          <w:color w:val="DADADA"/>
+          <w:kern w:val="0"/>
+          <w:sz w:val="21"/>
+          <w:szCs w:val="21"/>
+          <w14:ligatures w14:val="none"/>
+        </w:rPr>
+        <w:t>n.z</w:t>
+      </w:r>
+      <w:proofErr w:type="spellEnd"/>
+      <w:r>
+        <w:rPr>
+          <w:rFonts w:ascii="Consolas" w:eastAsia="Times New Roman" w:hAnsi="Consolas" w:cs="Times New Roman"/>
+          <w:color w:val="DADADA"/>
+          <w:kern w:val="0"/>
+          <w:sz w:val="21"/>
+          <w:szCs w:val="21"/>
+          <w14:ligatures w14:val="none"/>
+        </w:rPr>
+        <w:t>));  </w:t>
+      </w:r>
+      <w:r>
+        <w:rPr>
+          <w:rFonts w:ascii="Consolas" w:eastAsia="Times New Roman" w:hAnsi="Consolas" w:cs="Times New Roman"/>
+          <w:color w:val="57A64A"/>
+          <w:kern w:val="0"/>
+          <w:sz w:val="21"/>
+          <w:szCs w:val="21"/>
+          <w14:ligatures w14:val="none"/>
+        </w:rPr>
+        <w:t>// Using pow(saturation,0.5) as suggested</w:t>
+      </w:r>
+    </w:p>
+    <w:p>
+      <w:pPr>
+        <w:shd w:val="clear" w:color="auto" w:fill="1E1E1E"/>
+        <w:spacing w:after="0" w:line="285" w:lineRule="atLeast"/>
+        <w:rPr>
+          <w:rFonts w:ascii="Consolas" w:eastAsia="Times New Roman" w:hAnsi="Consolas" w:cs="Times New Roman"/>
+          <w:color w:val="DADADA"/>
+          <w:kern w:val="0"/>
+          <w:sz w:val="21"/>
+          <w:szCs w:val="21"/>
+          <w14:ligatures w14:val="none"/>
+        </w:rPr>
+      </w:pPr>
+      <w:r>
+        <w:rPr>
+          <w:rFonts w:ascii="Consolas" w:eastAsia="Times New Roman" w:hAnsi="Consolas" w:cs="Times New Roman"/>
+          <w:color w:val="DADADA"/>
+          <w:kern w:val="0"/>
+          <w:sz w:val="21"/>
+          <w:szCs w:val="21"/>
+          <w14:ligatures w14:val="none"/>
+        </w:rPr>
+        <w:t xml:space="preserve">    </w:t>
+      </w:r>
+    </w:p>
+    <w:p>
+      <w:pPr>
+        <w:shd w:val="clear" w:color="auto" w:fill="1E1E1E"/>
+        <w:spacing w:after="0" w:line="285" w:lineRule="atLeast"/>
+        <w:rPr>
+          <w:rFonts w:ascii="Consolas" w:eastAsia="Times New Roman" w:hAnsi="Consolas" w:cs="Times New Roman"/>
+          <w:color w:val="DADADA"/>
+          <w:kern w:val="0"/>
+          <w:sz w:val="21"/>
+          <w:szCs w:val="21"/>
+          <w14:ligatures w14:val="none"/>
+        </w:rPr>
+      </w:pPr>
+      <w:r>
+        <w:rPr>
+          <w:rFonts w:ascii="Consolas" w:eastAsia="Times New Roman" w:hAnsi="Consolas" w:cs="Times New Roman"/>
+          <w:color w:val="DADADA"/>
+          <w:kern w:val="0"/>
+          <w:sz w:val="21"/>
+          <w:szCs w:val="21"/>
+          <w14:ligatures w14:val="none"/>
+        </w:rPr>
+        <w:t xml:space="preserve">    </w:t>
+      </w:r>
+      <w:r>
+        <w:rPr>
+          <w:rFonts w:ascii="Consolas" w:eastAsia="Times New Roman" w:hAnsi="Consolas" w:cs="Times New Roman"/>
+          <w:color w:val="57A64A"/>
+          <w:kern w:val="0"/>
+          <w:sz w:val="21"/>
+          <w:szCs w:val="21"/>
+          <w14:ligatures w14:val="none"/>
+        </w:rPr>
+        <w:t>// Create HSV color with value=1.0</w:t>
+      </w:r>
+    </w:p>
+    <w:p>
+      <w:pPr>
+        <w:shd w:val="clear" w:color="auto" w:fill="1E1E1E"/>
+        <w:spacing w:after="0" w:line="285" w:lineRule="atLeast"/>
+        <w:rPr>
+          <w:rFonts w:ascii="Consolas" w:eastAsia="Times New Roman" w:hAnsi="Consolas" w:cs="Times New Roman"/>
+          <w:color w:val="DADADA"/>
+          <w:kern w:val="0"/>
+          <w:sz w:val="21"/>
+          <w:szCs w:val="21"/>
+          <w14:ligatures w14:val="none"/>
+        </w:rPr>
+      </w:pPr>
+      <w:r>
+        <w:rPr>
+          <w:rFonts w:ascii="Consolas" w:eastAsia="Times New Roman" w:hAnsi="Consolas" w:cs="Times New Roman"/>
+          <w:color w:val="DADADA"/>
+          <w:kern w:val="0"/>
+          <w:sz w:val="21"/>
+          <w:szCs w:val="21"/>
+          <w14:ligatures w14:val="none"/>
+        </w:rPr>
+        <w:t xml:space="preserve">    </w:t>
+      </w:r>
+      <w:r>
+        <w:rPr>
+          <w:rFonts w:ascii="Consolas" w:eastAsia="Times New Roman" w:hAnsi="Consolas" w:cs="Times New Roman"/>
+          <w:color w:val="569CD6"/>
+          <w:kern w:val="0"/>
+          <w:sz w:val="21"/>
+          <w:szCs w:val="21"/>
+          <w14:ligatures w14:val="none"/>
+        </w:rPr>
+        <w:t>vec3</w:t>
+      </w:r>
+      <w:r>
+        <w:rPr>
+          <w:rFonts w:ascii="Consolas" w:eastAsia="Times New Roman" w:hAnsi="Consolas" w:cs="Times New Roman"/>
+          <w:color w:val="DADADA"/>
+          <w:kern w:val="0"/>
+          <w:sz w:val="21"/>
+          <w:szCs w:val="21"/>
+          <w14:ligatures w14:val="none"/>
+        </w:rPr>
+        <w:t xml:space="preserve"> </w:t>
+      </w:r>
+      <w:proofErr w:type="spellStart"/>
+      <w:r>
+        <w:rPr>
+          <w:rFonts w:ascii="Consolas" w:eastAsia="Times New Roman" w:hAnsi="Consolas" w:cs="Times New Roman"/>
+          <w:color w:val="DADADA"/>
+          <w:kern w:val="0"/>
+          <w:sz w:val="21"/>
+          <w:szCs w:val="21"/>
+          <w14:ligatures w14:val="none"/>
+        </w:rPr>
+        <w:t>hsv</w:t>
+      </w:r>
+      <w:proofErr w:type="spellEnd"/>
+      <w:r>
+        <w:rPr>
+          <w:rFonts w:ascii="Consolas" w:eastAsia="Times New Roman" w:hAnsi="Consolas" w:cs="Times New Roman"/>
+          <w:color w:val="DADADA"/>
+          <w:kern w:val="0"/>
+          <w:sz w:val="21"/>
+          <w:szCs w:val="21"/>
+          <w14:ligatures w14:val="none"/>
+        </w:rPr>
+        <w:t xml:space="preserve"> </w:t>
+      </w:r>
+      <w:r>
+        <w:rPr>
+          <w:rFonts w:ascii="Consolas" w:eastAsia="Times New Roman" w:hAnsi="Consolas" w:cs="Times New Roman"/>
+          <w:color w:val="B4B4B4"/>
+          <w:kern w:val="0"/>
+          <w:sz w:val="21"/>
+          <w:szCs w:val="21"/>
+          <w14:ligatures w14:val="none"/>
+        </w:rPr>
+        <w:t>=</w:t>
+      </w:r>
+      <w:r>
+        <w:rPr>
+          <w:rFonts w:ascii="Consolas" w:eastAsia="Times New Roman" w:hAnsi="Consolas" w:cs="Times New Roman"/>
+          <w:color w:val="DADADA"/>
+          <w:kern w:val="0"/>
+          <w:sz w:val="21"/>
+          <w:szCs w:val="21"/>
+          <w14:ligatures w14:val="none"/>
+        </w:rPr>
+        <w:t xml:space="preserve"> </w:t>
+      </w:r>
+      <w:r>
+        <w:rPr>
+          <w:rFonts w:ascii="Consolas" w:eastAsia="Times New Roman" w:hAnsi="Consolas" w:cs="Times New Roman"/>
+          <w:color w:val="569CD6"/>
+          <w:kern w:val="0"/>
+          <w:sz w:val="21"/>
+          <w:szCs w:val="21"/>
+          <w14:ligatures w14:val="none"/>
+        </w:rPr>
+        <w:t>vec3</w:t>
+      </w:r>
+      <w:r>
+        <w:rPr>
+          <w:rFonts w:ascii="Consolas" w:eastAsia="Times New Roman" w:hAnsi="Consolas" w:cs="Times New Roman"/>
+          <w:color w:val="DADADA"/>
+          <w:kern w:val="0"/>
+          <w:sz w:val="21"/>
+          <w:szCs w:val="21"/>
+          <w14:ligatures w14:val="none"/>
+        </w:rPr>
+        <w:t xml:space="preserve">(hue, saturation, </w:t>
+      </w:r>
+      <w:r>
+        <w:rPr>
+          <w:rFonts w:ascii="Consolas" w:eastAsia="Times New Roman" w:hAnsi="Consolas" w:cs="Times New Roman"/>
+          <w:color w:val="B5CEA8"/>
+          <w:kern w:val="0"/>
+          <w:sz w:val="21"/>
+          <w:szCs w:val="21"/>
+          <w14:ligatures w14:val="none"/>
+        </w:rPr>
+        <w:t>1.0</w:t>
+      </w:r>
+      <w:r>
+        <w:rPr>
+          <w:rFonts w:ascii="Consolas" w:eastAsia="Times New Roman" w:hAnsi="Consolas" w:cs="Times New Roman"/>
+          <w:color w:val="DADADA"/>
+          <w:kern w:val="0"/>
+          <w:sz w:val="21"/>
+          <w:szCs w:val="21"/>
+          <w14:ligatures w14:val="none"/>
+        </w:rPr>
+        <w:t>);</w:t>
+      </w:r>
+    </w:p>
+    <w:p>
+      <w:pPr>
+        <w:shd w:val="clear" w:color="auto" w:fill="1E1E1E"/>
+        <w:spacing w:after="0" w:line="285" w:lineRule="atLeast"/>
+        <w:rPr>
+          <w:rFonts w:ascii="Consolas" w:eastAsia="Times New Roman" w:hAnsi="Consolas" w:cs="Times New Roman"/>
+          <w:color w:val="DADADA"/>
+          <w:kern w:val="0"/>
+          <w:sz w:val="21"/>
+          <w:szCs w:val="21"/>
+          <w14:ligatures w14:val="none"/>
+        </w:rPr>
+      </w:pPr>
+      <w:r>
+        <w:rPr>
+          <w:rFonts w:ascii="Consolas" w:eastAsia="Times New Roman" w:hAnsi="Consolas" w:cs="Times New Roman"/>
+          <w:color w:val="DADADA"/>
+          <w:kern w:val="0"/>
+          <w:sz w:val="21"/>
+          <w:szCs w:val="21"/>
+          <w14:ligatures w14:val="none"/>
+        </w:rPr>
+        <w:t xml:space="preserve">    </w:t>
+      </w:r>
+    </w:p>
+    <w:p>
+      <w:pPr>
+        <w:shd w:val="clear" w:color="auto" w:fill="1E1E1E"/>
+        <w:spacing w:after="0" w:line="285" w:lineRule="atLeast"/>
+        <w:rPr>
+          <w:rFonts w:ascii="Consolas" w:eastAsia="Times New Roman" w:hAnsi="Consolas" w:cs="Times New Roman"/>
+          <w:color w:val="DADADA"/>
+          <w:kern w:val="0"/>
+          <w:sz w:val="21"/>
+          <w:szCs w:val="21"/>
+          <w14:ligatures w14:val="none"/>
+        </w:rPr>
+      </w:pPr>
+      <w:r>
+        <w:rPr>
+          <w:rFonts w:ascii="Consolas" w:eastAsia="Times New Roman" w:hAnsi="Consolas" w:cs="Times New Roman"/>
+          <w:color w:val="DADADA"/>
+          <w:kern w:val="0"/>
+          <w:sz w:val="21"/>
+          <w:szCs w:val="21"/>
+          <w14:ligatures w14:val="none"/>
+        </w:rPr>
+        <w:t xml:space="preserve">    </w:t>
+      </w:r>
+      <w:r>
+        <w:rPr>
+          <w:rFonts w:ascii="Consolas" w:eastAsia="Times New Roman" w:hAnsi="Consolas" w:cs="Times New Roman"/>
+          <w:color w:val="57A64A"/>
+          <w:kern w:val="0"/>
+          <w:sz w:val="21"/>
+          <w:szCs w:val="21"/>
+          <w14:ligatures w14:val="none"/>
+        </w:rPr>
+        <w:t>// Convert HSV to RGB</w:t>
+      </w:r>
+    </w:p>
+    <w:p>
+      <w:pPr>
+        <w:shd w:val="clear" w:color="auto" w:fill="1E1E1E"/>
+        <w:spacing w:after="0" w:line="285" w:lineRule="atLeast"/>
+        <w:rPr>
+          <w:rFonts w:ascii="Consolas" w:eastAsia="Times New Roman" w:hAnsi="Consolas" w:cs="Times New Roman"/>
+          <w:color w:val="DADADA"/>
+          <w:kern w:val="0"/>
+          <w:sz w:val="21"/>
+          <w:szCs w:val="21"/>
+          <w14:ligatures w14:val="none"/>
+        </w:rPr>
+      </w:pPr>
+      <w:r>
+        <w:rPr>
+          <w:rFonts w:ascii="Consolas" w:eastAsia="Times New Roman" w:hAnsi="Consolas" w:cs="Times New Roman"/>
+          <w:color w:val="DADADA"/>
+          <w:kern w:val="0"/>
+          <w:sz w:val="21"/>
+          <w:szCs w:val="21"/>
+          <w14:ligatures w14:val="none"/>
+        </w:rPr>
+        <w:t xml:space="preserve">    </w:t>
+      </w:r>
+      <w:r>
+        <w:rPr>
+          <w:rFonts w:ascii="Consolas" w:eastAsia="Times New Roman" w:hAnsi="Consolas" w:cs="Times New Roman"/>
+          <w:color w:val="569CD6"/>
+          <w:kern w:val="0"/>
+          <w:sz w:val="21"/>
+          <w:szCs w:val="21"/>
+          <w14:ligatures w14:val="none"/>
+        </w:rPr>
+        <w:t>vec3</w:t>
+      </w:r>
+      <w:r>
+        <w:rPr>
+          <w:rFonts w:ascii="Consolas" w:eastAsia="Times New Roman" w:hAnsi="Consolas" w:cs="Times New Roman"/>
+          <w:color w:val="DADADA"/>
+          <w:kern w:val="0"/>
+          <w:sz w:val="21"/>
+          <w:szCs w:val="21"/>
+          <w14:ligatures w14:val="none"/>
+        </w:rPr>
+        <w:t xml:space="preserve"> </w:t>
+      </w:r>
+      <w:proofErr w:type="spellStart"/>
+      <w:r>
+        <w:rPr>
+          <w:rFonts w:ascii="Consolas" w:eastAsia="Times New Roman" w:hAnsi="Consolas" w:cs="Times New Roman"/>
+          <w:color w:val="DADADA"/>
+          <w:kern w:val="0"/>
+          <w:sz w:val="21"/>
+          <w:szCs w:val="21"/>
+          <w14:ligatures w14:val="none"/>
+        </w:rPr>
+        <w:t>rgb</w:t>
+      </w:r>
+      <w:proofErr w:type="spellEnd"/>
+      <w:r>
+        <w:rPr>
+          <w:rFonts w:ascii="Consolas" w:eastAsia="Times New Roman" w:hAnsi="Consolas" w:cs="Times New Roman"/>
+          <w:color w:val="DADADA"/>
+          <w:kern w:val="0"/>
+          <w:sz w:val="21"/>
+          <w:szCs w:val="21"/>
+          <w14:ligatures w14:val="none"/>
+        </w:rPr>
+        <w:t xml:space="preserve"> </w:t>
+      </w:r>
+      <w:r>
+        <w:rPr>
+          <w:rFonts w:ascii="Consolas" w:eastAsia="Times New Roman" w:hAnsi="Consolas" w:cs="Times New Roman"/>
+          <w:color w:val="B4B4B4"/>
+          <w:kern w:val="0"/>
+          <w:sz w:val="21"/>
+          <w:szCs w:val="21"/>
+          <w14:ligatures w14:val="none"/>
+        </w:rPr>
+        <w:t>=</w:t>
+      </w:r>
+      <w:r>
+        <w:rPr>
+          <w:rFonts w:ascii="Consolas" w:eastAsia="Times New Roman" w:hAnsi="Consolas" w:cs="Times New Roman"/>
+          <w:color w:val="DADADA"/>
+          <w:kern w:val="0"/>
+          <w:sz w:val="21"/>
+          <w:szCs w:val="21"/>
+          <w14:ligatures w14:val="none"/>
+        </w:rPr>
+        <w:t xml:space="preserve"> </w:t>
+      </w:r>
+      <w:proofErr w:type="spellStart"/>
+      <w:r>
+        <w:rPr>
+          <w:rFonts w:ascii="Consolas" w:eastAsia="Times New Roman" w:hAnsi="Consolas" w:cs="Times New Roman"/>
+          <w:color w:val="DADADA"/>
+          <w:kern w:val="0"/>
+          <w:sz w:val="21"/>
+          <w:szCs w:val="21"/>
+          <w14:ligatures w14:val="none"/>
+        </w:rPr>
+        <w:t>hsv_to_rgb</w:t>
+      </w:r>
+      <w:proofErr w:type="spellEnd"/>
+      <w:r>
+        <w:rPr>
+          <w:rFonts w:ascii="Consolas" w:eastAsia="Times New Roman" w:hAnsi="Consolas" w:cs="Times New Roman"/>
+          <w:color w:val="DADADA"/>
+          <w:kern w:val="0"/>
+          <w:sz w:val="21"/>
+          <w:szCs w:val="21"/>
+          <w14:ligatures w14:val="none"/>
+        </w:rPr>
+        <w:t>(</w:t>
+      </w:r>
+      <w:proofErr w:type="spellStart"/>
+      <w:r>
+        <w:rPr>
+          <w:rFonts w:ascii="Consolas" w:eastAsia="Times New Roman" w:hAnsi="Consolas" w:cs="Times New Roman"/>
+          <w:color w:val="DADADA"/>
+          <w:kern w:val="0"/>
+          <w:sz w:val="21"/>
+          <w:szCs w:val="21"/>
+          <w14:ligatures w14:val="none"/>
+        </w:rPr>
+        <w:t>hsv</w:t>
+      </w:r>
+      <w:proofErr w:type="spellEnd"/>
+      <w:r>
+        <w:rPr>
+          <w:rFonts w:ascii="Consolas" w:eastAsia="Times New Roman" w:hAnsi="Consolas" w:cs="Times New Roman"/>
+          <w:color w:val="DADADA"/>
+          <w:kern w:val="0"/>
+          <w:sz w:val="21"/>
+          <w:szCs w:val="21"/>
+          <w14:ligatures w14:val="none"/>
+        </w:rPr>
+        <w:t>);</w:t>
+      </w:r>
+    </w:p>
+    <w:p>
+      <w:pPr>
+        <w:shd w:val="clear" w:color="auto" w:fill="1E1E1E"/>
+        <w:spacing w:after="0" w:line="285" w:lineRule="atLeast"/>
+        <w:rPr>
+          <w:rFonts w:ascii="Consolas" w:eastAsia="Times New Roman" w:hAnsi="Consolas" w:cs="Times New Roman"/>
+          <w:color w:val="DADADA"/>
+          <w:kern w:val="0"/>
+          <w:sz w:val="21"/>
+          <w:szCs w:val="21"/>
+          <w14:ligatures w14:val="none"/>
+        </w:rPr>
+      </w:pPr>
+      <w:r>
+        <w:rPr>
+          <w:rFonts w:ascii="Consolas" w:eastAsia="Times New Roman" w:hAnsi="Consolas" w:cs="Times New Roman"/>
+          <w:color w:val="DADADA"/>
+          <w:kern w:val="0"/>
+          <w:sz w:val="21"/>
+          <w:szCs w:val="21"/>
+          <w14:ligatures w14:val="none"/>
+        </w:rPr>
+        <w:t xml:space="preserve">    </w:t>
+      </w:r>
+    </w:p>
+    <w:p>
+      <w:pPr>
+        <w:shd w:val="clear" w:color="auto" w:fill="1E1E1E"/>
+        <w:spacing w:after="0" w:line="285" w:lineRule="atLeast"/>
+        <w:rPr>
+          <w:rFonts w:ascii="Consolas" w:eastAsia="Times New Roman" w:hAnsi="Consolas" w:cs="Times New Roman"/>
+          <w:color w:val="DADADA"/>
+          <w:kern w:val="0"/>
+          <w:sz w:val="21"/>
+          <w:szCs w:val="21"/>
+          <w14:ligatures w14:val="none"/>
+        </w:rPr>
+      </w:pPr>
+      <w:r>
+        <w:rPr>
+          <w:rFonts w:ascii="Consolas" w:eastAsia="Times New Roman" w:hAnsi="Consolas" w:cs="Times New Roman"/>
+          <w:color w:val="DADADA"/>
+          <w:kern w:val="0"/>
+          <w:sz w:val="21"/>
+          <w:szCs w:val="21"/>
+          <w14:ligatures w14:val="none"/>
+        </w:rPr>
+        <w:t xml:space="preserve">    </w:t>
+      </w:r>
+      <w:r>
+        <w:rPr>
+          <w:rFonts w:ascii="Consolas" w:eastAsia="Times New Roman" w:hAnsi="Consolas" w:cs="Times New Roman"/>
+          <w:color w:val="57A64A"/>
+          <w:kern w:val="0"/>
+          <w:sz w:val="21"/>
+          <w:szCs w:val="21"/>
+          <w14:ligatures w14:val="none"/>
+        </w:rPr>
+        <w:t>// Output final color</w:t>
+      </w:r>
+    </w:p>
+    <w:p>
+      <w:pPr>
+        <w:shd w:val="clear" w:color="auto" w:fill="1E1E1E"/>
+        <w:spacing w:after="0" w:line="285" w:lineRule="atLeast"/>
+        <w:rPr>
+          <w:rFonts w:ascii="Consolas" w:eastAsia="Times New Roman" w:hAnsi="Consolas" w:cs="Times New Roman"/>
+          <w:color w:val="DADADA"/>
+          <w:kern w:val="0"/>
+          <w:sz w:val="21"/>
+          <w:szCs w:val="21"/>
+          <w14:ligatures w14:val="none"/>
+        </w:rPr>
+      </w:pPr>
+      <w:r>
+        <w:rPr>
+          <w:rFonts w:ascii="Consolas" w:eastAsia="Times New Roman" w:hAnsi="Consolas" w:cs="Times New Roman"/>
+          <w:color w:val="DADADA"/>
+          <w:kern w:val="0"/>
+          <w:sz w:val="21"/>
+          <w:szCs w:val="21"/>
+          <w14:ligatures w14:val="none"/>
+        </w:rPr>
+        <w:t xml:space="preserve">    </w:t>
+      </w:r>
+      <w:proofErr w:type="spellStart"/>
+      <w:r>
+        <w:rPr>
+          <w:rFonts w:ascii="Consolas" w:eastAsia="Times New Roman" w:hAnsi="Consolas" w:cs="Times New Roman"/>
+          <w:color w:val="9CDCFE"/>
+          <w:kern w:val="0"/>
+          <w:sz w:val="21"/>
+          <w:szCs w:val="21"/>
+          <w14:ligatures w14:val="none"/>
+        </w:rPr>
+        <w:t>gl_FragColor</w:t>
+      </w:r>
+      <w:proofErr w:type="spellEnd"/>
+      <w:r>
+        <w:rPr>
+          <w:rFonts w:ascii="Consolas" w:eastAsia="Times New Roman" w:hAnsi="Consolas" w:cs="Times New Roman"/>
+          <w:color w:val="DADADA"/>
+          <w:kern w:val="0"/>
+          <w:sz w:val="21"/>
+          <w:szCs w:val="21"/>
+          <w14:ligatures w14:val="none"/>
+        </w:rPr>
+        <w:t xml:space="preserve"> </w:t>
+      </w:r>
+      <w:r>
+        <w:rPr>
+          <w:rFonts w:ascii="Consolas" w:eastAsia="Times New Roman" w:hAnsi="Consolas" w:cs="Times New Roman"/>
+          <w:color w:val="B4B4B4"/>
+          <w:kern w:val="0"/>
+          <w:sz w:val="21"/>
+          <w:szCs w:val="21"/>
+          <w14:ligatures w14:val="none"/>
+        </w:rPr>
+        <w:t>=</w:t>
+      </w:r>
+      <w:r>
+        <w:rPr>
+          <w:rFonts w:ascii="Consolas" w:eastAsia="Times New Roman" w:hAnsi="Consolas" w:cs="Times New Roman"/>
+          <w:color w:val="DADADA"/>
+          <w:kern w:val="0"/>
+          <w:sz w:val="21"/>
+          <w:szCs w:val="21"/>
+          <w14:ligatures w14:val="none"/>
+        </w:rPr>
+        <w:t xml:space="preserve"> </w:t>
+      </w:r>
+      <w:r>
+        <w:rPr>
+          <w:rFonts w:ascii="Consolas" w:eastAsia="Times New Roman" w:hAnsi="Consolas" w:cs="Times New Roman"/>
+          <w:color w:val="569CD6"/>
+          <w:kern w:val="0"/>
+          <w:sz w:val="21"/>
+          <w:szCs w:val="21"/>
+          <w14:ligatures w14:val="none"/>
+        </w:rPr>
+        <w:t>vec4</w:t>
+      </w:r>
+      <w:r>
+        <w:rPr>
+          <w:rFonts w:ascii="Consolas" w:eastAsia="Times New Roman" w:hAnsi="Consolas" w:cs="Times New Roman"/>
+          <w:color w:val="DADADA"/>
+          <w:kern w:val="0"/>
+          <w:sz w:val="21"/>
+          <w:szCs w:val="21"/>
+          <w14:ligatures w14:val="none"/>
+        </w:rPr>
+        <w:t>(</w:t>
+      </w:r>
+      <w:proofErr w:type="spellStart"/>
+      <w:r>
+        <w:rPr>
+          <w:rFonts w:ascii="Consolas" w:eastAsia="Times New Roman" w:hAnsi="Consolas" w:cs="Times New Roman"/>
+          <w:color w:val="DADADA"/>
+          <w:kern w:val="0"/>
+          <w:sz w:val="21"/>
+          <w:szCs w:val="21"/>
+          <w14:ligatures w14:val="none"/>
+        </w:rPr>
+        <w:t>rgb</w:t>
+      </w:r>
+      <w:proofErr w:type="spellEnd"/>
+      <w:r>
+        <w:rPr>
+          <w:rFonts w:ascii="Consolas" w:eastAsia="Times New Roman" w:hAnsi="Consolas" w:cs="Times New Roman"/>
+          <w:color w:val="DADADA"/>
+          <w:kern w:val="0"/>
+          <w:sz w:val="21"/>
+          <w:szCs w:val="21"/>
+          <w14:ligatures w14:val="none"/>
+        </w:rPr>
+        <w:t xml:space="preserve">, </w:t>
+      </w:r>
+      <w:r>
+        <w:rPr>
+          <w:rFonts w:ascii="Consolas" w:eastAsia="Times New Roman" w:hAnsi="Consolas" w:cs="Times New Roman"/>
+          <w:color w:val="B5CEA8"/>
+          <w:kern w:val="0"/>
+          <w:sz w:val="21"/>
+          <w:szCs w:val="21"/>
+          <w14:ligatures w14:val="none"/>
+        </w:rPr>
+        <w:t>1.0</w:t>
+      </w:r>
+      <w:r>
+        <w:rPr>
+          <w:rFonts w:ascii="Consolas" w:eastAsia="Times New Roman" w:hAnsi="Consolas" w:cs="Times New Roman"/>
+          <w:color w:val="DADADA"/>
+          <w:kern w:val="0"/>
+          <w:sz w:val="21"/>
+          <w:szCs w:val="21"/>
+          <w14:ligatures w14:val="none"/>
+        </w:rPr>
+        <w:t>);</w:t>
+      </w:r>
+    </w:p>
+    <w:p>
+      <w:pPr>
+        <w:shd w:val="clear" w:color="auto" w:fill="1E1E1E"/>
+        <w:spacing w:after="0" w:line="285" w:lineRule="atLeast"/>
+        <w:rPr>
+          <w:rFonts w:ascii="Consolas" w:eastAsia="Times New Roman" w:hAnsi="Consolas" w:cs="Times New Roman"/>
+          <w:color w:val="DADADA"/>
+          <w:kern w:val="0"/>
+          <w:sz w:val="21"/>
+          <w:szCs w:val="21"/>
+          <w14:ligatures w14:val="none"/>
+        </w:rPr>
+      </w:pPr>
+      <w:r>
+        <w:rPr>
+          <w:rFonts w:ascii="Consolas" w:eastAsia="Times New Roman" w:hAnsi="Consolas" w:cs="Times New Roman"/>
+          <w:color w:val="DADADA"/>
+          <w:kern w:val="0"/>
+          <w:sz w:val="21"/>
+          <w:szCs w:val="21"/>
+          <w14:ligatures w14:val="none"/>
+        </w:rPr>
+        <w:t>}</w:t>
+      </w:r>
+    </w:p>
+    <w:p>
+      <w:pPr>
+        <w:rPr>
+          <w:sz w:val="32"/>
+          <w:szCs w:val="32"/>
+        </w:rPr>
+      </w:pPr>
+      <w:r>
+        <w:rPr>
+          <w:sz w:val="32"/>
+          <w:szCs w:val="32"/>
+        </w:rPr>
+        <w:t>So, my comment is that t</w:t>
+      </w:r>
+      <w:r>
+        <w:rPr>
+          <w:sz w:val="32"/>
+          <w:szCs w:val="32"/>
+        </w:rPr>
+        <w:t xml:space="preserve">he HSV normal visualization provides an intuitive way to understand surface geometry through color encoding, where hue represents the XY-plane orientation and saturation shows deviation from vertical. </w:t>
+      </w:r>
+    </w:p>
+    <w:p>
+      <w:pPr>
+        <w:rPr>
+          <w:sz w:val="32"/>
+          <w:szCs w:val="32"/>
+        </w:rPr>
+      </w:pPr>
+      <w:r>
+        <w:rPr>
+          <w:sz w:val="32"/>
+          <w:szCs w:val="32"/>
+        </w:rPr>
+        <w:t xml:space="preserve">Unlike Phong shading which depends on light position and view angle, this visualization reveals surface features consistently through direct color mapping of normal orientations. </w:t>
+      </w:r>
+    </w:p>
+    <w:p>
+      <w:pPr>
+        <w:rPr>
+          <w:sz w:val="32"/>
+          <w:szCs w:val="32"/>
+        </w:rPr>
+      </w:pPr>
+      <w:r>
+        <w:rPr>
+          <w:sz w:val="32"/>
+          <w:szCs w:val="32"/>
+        </w:rPr>
+        <w:t xml:space="preserve">While Phong highlights only appear at specific light-surface-view alignments, the HSV approach shows all surface orientations simultaneously, making it particularly useful for geometric analysis and quality assessment. </w:t>
+      </w:r>
+    </w:p>
+    <w:p>
+      <w:pPr>
+        <w:rPr>
+          <w:sz w:val="32"/>
+          <w:szCs w:val="32"/>
+        </w:rPr>
+      </w:pPr>
+      <w:r>
+        <w:rPr>
+          <w:sz w:val="32"/>
+          <w:szCs w:val="32"/>
+        </w:rPr>
+        <w:t xml:space="preserve">White areas indicate vertical </w:t>
+      </w:r>
+      <w:proofErr w:type="spellStart"/>
+      <w:r>
+        <w:rPr>
+          <w:sz w:val="32"/>
+          <w:szCs w:val="32"/>
+        </w:rPr>
+        <w:t>normals</w:t>
+      </w:r>
+      <w:proofErr w:type="spellEnd"/>
+      <w:r>
+        <w:rPr>
+          <w:sz w:val="32"/>
+          <w:szCs w:val="32"/>
+        </w:rPr>
+        <w:t xml:space="preserve"> (Z-aligned), while saturated colors reveal more horizontal surface orientations, providing immediate insight into the surface structure that complements traditional Phong shading's light-dependent representation.</w:t>
       </w:r>
     </w:p>
     <w:p>

</xml_diff>